<commit_message>
Improvements for Markdown to DOCX
</commit_message>
<xml_diff>
--- a/src/DocSharp.Markdown/Docx/Resources/markdown-template.docx
+++ b/src/DocSharp.Markdown/Docx/Resources/markdown-template.docx
@@ -1,18 +1,13 @@
 
 <file path=word/document.xml><?xml version="1.0" encoding="utf-8"?>
-<w:document xmlns:wpc="http://schemas.microsoft.com/office/word/2010/wordprocessingCanvas" xmlns:cx="http://schemas.microsoft.com/office/drawing/2014/chartex" xmlns:cx1="http://schemas.microsoft.com/office/drawing/2015/9/8/chartex" xmlns:mc="http://schemas.openxmlformats.org/markup-compatibility/2006" xmlns:o="urn:schemas-microsoft-com:office:office" xmlns:r="http://schemas.openxmlformats.org/officeDocument/2006/relationships" xmlns:m="http://schemas.openxmlformats.org/officeDocument/2006/math" xmlns:v="urn:schemas-microsoft-com:vml" xmlns:wp14="http://schemas.microsoft.com/office/word/2010/wordprocessingDrawing" xmlns:wp="http://schemas.openxmlformats.org/drawingml/2006/wordprocessingDrawing" xmlns:w10="urn:schemas-microsoft-com:office:word" xmlns:w="http://schemas.openxmlformats.org/wordprocessingml/2006/main" xmlns:w14="http://schemas.microsoft.com/office/word/2010/wordml" xmlns:w15="http://schemas.microsoft.com/office/word/2012/wordml" xmlns:w16se="http://schemas.microsoft.com/office/word/2015/wordml/symex" xmlns:wpg="http://schemas.microsoft.com/office/word/2010/wordprocessingGroup" xmlns:wpi="http://schemas.microsoft.com/office/word/2010/wordprocessingInk" xmlns:wne="http://schemas.microsoft.com/office/word/2006/wordml" xmlns:wps="http://schemas.microsoft.com/office/word/2010/wordprocessingShape" mc:Ignorable="w14 w15 w16se wp14">
+<w:document xmlns:wpc="http://schemas.microsoft.com/office/word/2010/wordprocessingCanvas" xmlns:cx="http://schemas.microsoft.com/office/drawing/2014/chartex" xmlns:cx1="http://schemas.microsoft.com/office/drawing/2015/9/8/chartex" xmlns:cx2="http://schemas.microsoft.com/office/drawing/2015/10/21/chartex" xmlns:cx3="http://schemas.microsoft.com/office/drawing/2016/5/9/chartex" xmlns:cx4="http://schemas.microsoft.com/office/drawing/2016/5/10/chartex" xmlns:cx5="http://schemas.microsoft.com/office/drawing/2016/5/11/chartex" xmlns:cx6="http://schemas.microsoft.com/office/drawing/2016/5/12/chartex" xmlns:cx7="http://schemas.microsoft.com/office/drawing/2016/5/13/chartex" xmlns:cx8="http://schemas.microsoft.com/office/drawing/2016/5/14/chartex" xmlns:mc="http://schemas.openxmlformats.org/markup-compatibility/2006" xmlns:aink="http://schemas.microsoft.com/office/drawing/2016/ink" xmlns:am3d="http://schemas.microsoft.com/office/drawing/2017/model3d" xmlns:o="urn:schemas-microsoft-com:office:office" xmlns:oel="http://schemas.microsoft.com/office/2019/extlst" xmlns:r="http://schemas.openxmlformats.org/officeDocument/2006/relationships" xmlns:m="http://schemas.openxmlformats.org/officeDocument/2006/math" xmlns:v="urn:schemas-microsoft-com:vml" xmlns:wp14="http://schemas.microsoft.com/office/word/2010/wordprocessingDrawing" xmlns:wp="http://schemas.openxmlformats.org/drawingml/2006/wordprocessingDrawing" xmlns:w10="urn:schemas-microsoft-com:office:word" xmlns:w="http://schemas.openxmlformats.org/wordprocessingml/2006/main" xmlns:w14="http://schemas.microsoft.com/office/word/2010/wordml" xmlns:w15="http://schemas.microsoft.com/office/word/2012/wordml" xmlns:w16cex="http://schemas.microsoft.com/office/word/2018/wordml/cex" xmlns:w16cid="http://schemas.microsoft.com/office/word/2016/wordml/cid" xmlns:w16="http://schemas.microsoft.com/office/word/2018/wordml" xmlns:w16du="http://schemas.microsoft.com/office/word/2023/wordml/word16du" xmlns:w16sdtdh="http://schemas.microsoft.com/office/word/2020/wordml/sdtdatahash" xmlns:w16se="http://schemas.microsoft.com/office/word/2015/wordml/symex" xmlns:wpg="http://schemas.microsoft.com/office/word/2010/wordprocessingGroup" xmlns:wpi="http://schemas.microsoft.com/office/word/2010/wordprocessingInk" xmlns:wne="http://schemas.microsoft.com/office/word/2006/wordml" xmlns:wps="http://schemas.microsoft.com/office/word/2010/wordprocessingShape" mc:Ignorable="w14 w15 w16se w16cid w16 w16cex w16sdtdh w16du wp14">
   <w:body>
     <w:p>
       <w:pPr>
-        <w:pStyle w:val="MDHeading1"/>
-      </w:pPr>
-      <w:proofErr w:type="spellStart"/>
-      <w:r>
-        <w:t>Markdig</w:t>
-      </w:r>
-      <w:proofErr w:type="spellEnd"/>
-      <w:r>
-        <w:t xml:space="preserve"> to DOCX Empty Document Template</w:t>
+        <w:pStyle w:val="MDHeading2"/>
+      </w:pPr>
+      <w:r>
+        <w:t>Markdig to DOCX Empty Document Template</w:t>
       </w:r>
     </w:p>
     <w:p>
@@ -20,23 +15,7 @@
         <w:pStyle w:val="MDParagraphTextBody"/>
       </w:pPr>
       <w:r>
-        <w:t xml:space="preserve">This document </w:t>
-      </w:r>
-      <w:proofErr w:type="gramStart"/>
-      <w:r>
-        <w:t>is used</w:t>
-      </w:r>
-      <w:proofErr w:type="gramEnd"/>
-      <w:r>
-        <w:t xml:space="preserve"> to generate an empty document template for the </w:t>
-      </w:r>
-      <w:proofErr w:type="spellStart"/>
-      <w:r>
-        <w:t>docx</w:t>
-      </w:r>
-      <w:proofErr w:type="spellEnd"/>
-      <w:r>
-        <w:t xml:space="preserve"> conversion.</w:t>
+        <w:t>This document is used to generate an empty document template for the docx conversion.</w:t>
       </w:r>
     </w:p>
     <w:p>
@@ -44,15 +23,7 @@
         <w:pStyle w:val="MDParagraphTextBody"/>
       </w:pPr>
       <w:r>
-        <w:t xml:space="preserve">The page content </w:t>
-      </w:r>
-      <w:proofErr w:type="gramStart"/>
-      <w:r>
-        <w:t>is ignored and only used to show/modify all the styles used by the markdown conversion process</w:t>
-      </w:r>
-      <w:proofErr w:type="gramEnd"/>
-      <w:r>
-        <w:t>.</w:t>
+        <w:t>The page content is ignored and only used to show/modify all the styles used by the markdown conversion process.</w:t>
       </w:r>
     </w:p>
     <w:p>
@@ -60,15 +31,7 @@
         <w:pStyle w:val="MDParagraphTextBody"/>
       </w:pPr>
       <w:r>
-        <w:t xml:space="preserve">All styles </w:t>
-      </w:r>
-      <w:proofErr w:type="gramStart"/>
-      <w:r>
-        <w:t>are based</w:t>
-      </w:r>
-      <w:proofErr w:type="gramEnd"/>
-      <w:r>
-        <w:t xml:space="preserve"> on </w:t>
+        <w:t xml:space="preserve">All styles are based on </w:t>
       </w:r>
       <w:r>
         <w:rPr>
@@ -77,15 +40,7 @@
         <w:t>MD Normal</w:t>
       </w:r>
       <w:r>
-        <w:t xml:space="preserve"> – use it to change font / paragraph properties </w:t>
-      </w:r>
-      <w:proofErr w:type="spellStart"/>
-      <w:r>
-        <w:t>globablly</w:t>
-      </w:r>
-      <w:proofErr w:type="spellEnd"/>
-      <w:r>
-        <w:t>.</w:t>
+        <w:t xml:space="preserve"> – use it to change font / paragraph properties globablly.</w:t>
       </w:r>
     </w:p>
     <w:p>
@@ -93,15 +48,7 @@
         <w:pStyle w:val="MDParagraphTextBody"/>
       </w:pPr>
       <w:r>
-        <w:t xml:space="preserve">Normal paragraphs </w:t>
-      </w:r>
-      <w:proofErr w:type="gramStart"/>
-      <w:r>
-        <w:t>are rendered</w:t>
-      </w:r>
-      <w:proofErr w:type="gramEnd"/>
-      <w:r>
-        <w:t xml:space="preserve"> using </w:t>
+        <w:t xml:space="preserve">Normal paragraphs are rendered using </w:t>
       </w:r>
       <w:r>
         <w:rPr>
@@ -190,15 +137,7 @@
         <w:t>MD Horizontal Line</w:t>
       </w:r>
       <w:r>
-        <w:t xml:space="preserve"> style </w:t>
-      </w:r>
-      <w:proofErr w:type="gramStart"/>
-      <w:r>
-        <w:t>is used</w:t>
-      </w:r>
-      <w:proofErr w:type="gramEnd"/>
-      <w:r>
-        <w:t xml:space="preserve"> to generate a horizontal line.</w:t>
+        <w:t xml:space="preserve"> style is used to generate a horizontal line.</w:t>
       </w:r>
     </w:p>
     <w:p>
@@ -553,9 +492,7 @@
       <w:r>
         <w:t>Sub-item</w:t>
       </w:r>
-      <w:bookmarkStart w:id="0" w:name="_GoBack"/>
-    </w:p>
-    <w:bookmarkEnd w:id="0"/>
+    </w:p>
     <w:p>
       <w:pPr>
         <w:pStyle w:val="MDListBulletItem"/>
@@ -584,7 +521,7 @@
 </file>
 
 <file path=word/numbering.xml><?xml version="1.0" encoding="utf-8"?>
-<w:numbering xmlns:wpc="http://schemas.microsoft.com/office/word/2010/wordprocessingCanvas" xmlns:cx="http://schemas.microsoft.com/office/drawing/2014/chartex" xmlns:cx1="http://schemas.microsoft.com/office/drawing/2015/9/8/chartex" xmlns:mc="http://schemas.openxmlformats.org/markup-compatibility/2006" xmlns:o="urn:schemas-microsoft-com:office:office" xmlns:r="http://schemas.openxmlformats.org/officeDocument/2006/relationships" xmlns:m="http://schemas.openxmlformats.org/officeDocument/2006/math" xmlns:v="urn:schemas-microsoft-com:vml" xmlns:wp14="http://schemas.microsoft.com/office/word/2010/wordprocessingDrawing" xmlns:wp="http://schemas.openxmlformats.org/drawingml/2006/wordprocessingDrawing" xmlns:w10="urn:schemas-microsoft-com:office:word" xmlns:w="http://schemas.openxmlformats.org/wordprocessingml/2006/main" xmlns:w14="http://schemas.microsoft.com/office/word/2010/wordml" xmlns:w15="http://schemas.microsoft.com/office/word/2012/wordml" xmlns:w16se="http://schemas.microsoft.com/office/word/2015/wordml/symex" xmlns:wpg="http://schemas.microsoft.com/office/word/2010/wordprocessingGroup" xmlns:wpi="http://schemas.microsoft.com/office/word/2010/wordprocessingInk" xmlns:wne="http://schemas.microsoft.com/office/word/2006/wordml" xmlns:wps="http://schemas.microsoft.com/office/word/2010/wordprocessingShape" mc:Ignorable="w14 w15 w16se wp14">
+<w:numbering xmlns:wpc="http://schemas.microsoft.com/office/word/2010/wordprocessingCanvas" xmlns:cx="http://schemas.microsoft.com/office/drawing/2014/chartex" xmlns:cx1="http://schemas.microsoft.com/office/drawing/2015/9/8/chartex" xmlns:cx2="http://schemas.microsoft.com/office/drawing/2015/10/21/chartex" xmlns:cx3="http://schemas.microsoft.com/office/drawing/2016/5/9/chartex" xmlns:cx4="http://schemas.microsoft.com/office/drawing/2016/5/10/chartex" xmlns:cx5="http://schemas.microsoft.com/office/drawing/2016/5/11/chartex" xmlns:cx6="http://schemas.microsoft.com/office/drawing/2016/5/12/chartex" xmlns:cx7="http://schemas.microsoft.com/office/drawing/2016/5/13/chartex" xmlns:cx8="http://schemas.microsoft.com/office/drawing/2016/5/14/chartex" xmlns:mc="http://schemas.openxmlformats.org/markup-compatibility/2006" xmlns:aink="http://schemas.microsoft.com/office/drawing/2016/ink" xmlns:am3d="http://schemas.microsoft.com/office/drawing/2017/model3d" xmlns:o="urn:schemas-microsoft-com:office:office" xmlns:oel="http://schemas.microsoft.com/office/2019/extlst" xmlns:r="http://schemas.openxmlformats.org/officeDocument/2006/relationships" xmlns:m="http://schemas.openxmlformats.org/officeDocument/2006/math" xmlns:v="urn:schemas-microsoft-com:vml" xmlns:wp14="http://schemas.microsoft.com/office/word/2010/wordprocessingDrawing" xmlns:wp="http://schemas.openxmlformats.org/drawingml/2006/wordprocessingDrawing" xmlns:w10="urn:schemas-microsoft-com:office:word" xmlns:w="http://schemas.openxmlformats.org/wordprocessingml/2006/main" xmlns:w14="http://schemas.microsoft.com/office/word/2010/wordml" xmlns:w15="http://schemas.microsoft.com/office/word/2012/wordml" xmlns:w16cex="http://schemas.microsoft.com/office/word/2018/wordml/cex" xmlns:w16cid="http://schemas.microsoft.com/office/word/2016/wordml/cid" xmlns:w16="http://schemas.microsoft.com/office/word/2018/wordml" xmlns:w16du="http://schemas.microsoft.com/office/word/2023/wordml/word16du" xmlns:w16sdtdh="http://schemas.microsoft.com/office/word/2020/wordml/sdtdatahash" xmlns:w16se="http://schemas.microsoft.com/office/word/2015/wordml/symex" xmlns:wpg="http://schemas.microsoft.com/office/word/2010/wordprocessingGroup" xmlns:wpi="http://schemas.microsoft.com/office/word/2010/wordprocessingInk" xmlns:wne="http://schemas.microsoft.com/office/word/2006/wordml" xmlns:wps="http://schemas.microsoft.com/office/word/2010/wordprocessingShape" mc:Ignorable="w14 w15 w16se w16cid w16 w16cex w16sdtdh w16du wp14">
   <w:abstractNum w:abstractNumId="0" w15:restartNumberingAfterBreak="0">
     <w:nsid w:val="08E725AA"/>
     <w:multiLevelType w:val="multilevel"/>
@@ -709,7 +646,7 @@
       </w:rPr>
     </w:lvl>
   </w:abstractNum>
-  <w:abstractNum w:abstractNumId="2" w15:restartNumberingAfterBreak="0">
+  <w:abstractNum w:abstractNumId="1" w15:restartNumberingAfterBreak="0">
     <w:nsid w:val="350652A1"/>
     <w:multiLevelType w:val="multilevel"/>
     <w:tmpl w:val="79D20016"/>
@@ -824,35 +761,35 @@
       </w:rPr>
     </w:lvl>
   </w:abstractNum>
-  <w:num w:numId="1">
-    <w:abstractNumId w:val="2"/>
+  <w:num w:numId="1" w16cid:durableId="1692946925">
+    <w:abstractNumId w:val="1"/>
   </w:num>
-  <w:num w:numId="2">
-    <w:abstractNumId w:val="2"/>
+  <w:num w:numId="2" w16cid:durableId="616061761">
+    <w:abstractNumId w:val="1"/>
   </w:num>
-  <w:num w:numId="3">
-    <w:abstractNumId w:val="2"/>
+  <w:num w:numId="3" w16cid:durableId="1428042359">
+    <w:abstractNumId w:val="1"/>
   </w:num>
-  <w:num w:numId="4">
-    <w:abstractNumId w:val="2"/>
+  <w:num w:numId="4" w16cid:durableId="1289317150">
+    <w:abstractNumId w:val="1"/>
   </w:num>
-  <w:num w:numId="5">
+  <w:num w:numId="5" w16cid:durableId="1698656209">
     <w:abstractNumId w:val="0"/>
   </w:num>
-  <w:num w:numId="6">
+  <w:num w:numId="6" w16cid:durableId="1324622159">
     <w:abstractNumId w:val="0"/>
   </w:num>
-  <w:num w:numId="7">
+  <w:num w:numId="7" w16cid:durableId="938294960">
     <w:abstractNumId w:val="0"/>
   </w:num>
-  <w:num w:numId="8">
+  <w:num w:numId="8" w16cid:durableId="377781821">
     <w:abstractNumId w:val="0"/>
   </w:num>
 </w:numbering>
 </file>
 
 <file path=word/styles.xml><?xml version="1.0" encoding="utf-8"?>
-<w:styles xmlns:mc="http://schemas.openxmlformats.org/markup-compatibility/2006" xmlns:r="http://schemas.openxmlformats.org/officeDocument/2006/relationships" xmlns:w="http://schemas.openxmlformats.org/wordprocessingml/2006/main" xmlns:w14="http://schemas.microsoft.com/office/word/2010/wordml" xmlns:w15="http://schemas.microsoft.com/office/word/2012/wordml" xmlns:w16se="http://schemas.microsoft.com/office/word/2015/wordml/symex" mc:Ignorable="w14 w15 w16se">
+<w:styles xmlns:mc="http://schemas.openxmlformats.org/markup-compatibility/2006" xmlns:r="http://schemas.openxmlformats.org/officeDocument/2006/relationships" xmlns:w="http://schemas.openxmlformats.org/wordprocessingml/2006/main" xmlns:w14="http://schemas.microsoft.com/office/word/2010/wordml" xmlns:w15="http://schemas.microsoft.com/office/word/2012/wordml" xmlns:w16cex="http://schemas.microsoft.com/office/word/2018/wordml/cex" xmlns:w16cid="http://schemas.microsoft.com/office/word/2016/wordml/cid" xmlns:w16="http://schemas.microsoft.com/office/word/2018/wordml" xmlns:w16du="http://schemas.microsoft.com/office/word/2023/wordml/word16du" xmlns:w16sdtdh="http://schemas.microsoft.com/office/word/2020/wordml/sdtdatahash" xmlns:w16se="http://schemas.microsoft.com/office/word/2015/wordml/symex" mc:Ignorable="w14 w15 w16se w16cid w16 w16cex w16sdtdh w16du">
   <w:docDefaults>
     <w:rPrDefault>
       <w:rPr>
@@ -868,7 +805,7 @@
       </w:pPr>
     </w:pPrDefault>
   </w:docDefaults>
-  <w:latentStyles w:defLockedState="0" w:defUIPriority="99" w:defSemiHidden="0" w:defUnhideWhenUsed="0" w:defQFormat="0" w:count="371">
+  <w:latentStyles w:defLockedState="0" w:defUIPriority="99" w:defSemiHidden="0" w:defUnhideWhenUsed="0" w:defQFormat="0" w:count="376">
     <w:lsdException w:name="Normal" w:uiPriority="0" w:qFormat="1"/>
     <w:lsdException w:name="heading 1" w:uiPriority="9" w:qFormat="1"/>
     <w:lsdException w:name="heading 2" w:semiHidden="1" w:uiPriority="9" w:unhideWhenUsed="1" w:qFormat="1"/>
@@ -1240,19 +1177,24 @@
     <w:lsdException w:name="List Table 5 Dark Accent 6" w:uiPriority="50"/>
     <w:lsdException w:name="List Table 6 Colorful Accent 6" w:uiPriority="51"/>
     <w:lsdException w:name="List Table 7 Colorful Accent 6" w:uiPriority="52"/>
+    <w:lsdException w:name="Mention" w:semiHidden="1" w:unhideWhenUsed="1"/>
+    <w:lsdException w:name="Smart Hyperlink" w:semiHidden="1" w:unhideWhenUsed="1"/>
+    <w:lsdException w:name="Hashtag" w:semiHidden="1" w:unhideWhenUsed="1"/>
+    <w:lsdException w:name="Unresolved Mention" w:semiHidden="1" w:unhideWhenUsed="1"/>
+    <w:lsdException w:name="Smart Link" w:semiHidden="1" w:unhideWhenUsed="1"/>
   </w:latentStyles>
-  <w:style w:type="paragraph" w:default="1" w:styleId="a">
+  <w:style w:type="paragraph" w:default="1" w:styleId="Normale">
     <w:name w:val="Normal"/>
     <w:qFormat/>
     <w:rsid w:val="007F5F51"/>
   </w:style>
-  <w:style w:type="character" w:default="1" w:styleId="a0">
+  <w:style w:type="character" w:default="1" w:styleId="Carpredefinitoparagrafo">
     <w:name w:val="Default Paragraph Font"/>
     <w:uiPriority w:val="1"/>
     <w:semiHidden/>
     <w:unhideWhenUsed/>
   </w:style>
-  <w:style w:type="table" w:default="1" w:styleId="a1">
+  <w:style w:type="table" w:default="1" w:styleId="Tabellanormale">
     <w:name w:val="Normal Table"/>
     <w:uiPriority w:val="99"/>
     <w:semiHidden/>
@@ -1267,7 +1209,7 @@
       </w:tblCellMar>
     </w:tblPr>
   </w:style>
-  <w:style w:type="numbering" w:default="1" w:styleId="a2">
+  <w:style w:type="numbering" w:default="1" w:styleId="Nessunelenco">
     <w:name w:val="No List"/>
     <w:uiPriority w:val="99"/>
     <w:semiHidden/>
@@ -1329,7 +1271,7 @@
   </w:style>
   <w:style w:type="character" w:customStyle="1" w:styleId="MDNormal0">
     <w:name w:val="MD Normal Знак"/>
-    <w:basedOn w:val="a0"/>
+    <w:basedOn w:val="Carpredefinitoparagrafo"/>
     <w:link w:val="MDNormal"/>
     <w:rsid w:val="00C76B6A"/>
     <w:rPr>
@@ -1351,15 +1293,10 @@
   <w:style w:type="paragraph" w:customStyle="1" w:styleId="MDHeading2">
     <w:name w:val="MD Heading 2"/>
     <w:basedOn w:val="MDHeading"/>
-    <w:next w:val="a"/>
+    <w:next w:val="Normale"/>
     <w:link w:val="MDHeading20"/>
     <w:qFormat/>
-    <w:rsid w:val="00DB51A0"/>
-    <w:pPr>
-      <w:pBdr>
-        <w:bottom w:val="single" w:sz="4" w:space="1" w:color="auto"/>
-      </w:pBdr>
-    </w:pPr>
+    <w:rsid w:val="00B149AE"/>
     <w:rPr>
       <w:sz w:val="42"/>
     </w:rPr>
@@ -1368,7 +1305,7 @@
     <w:name w:val="MD Heading 2 Знак"/>
     <w:basedOn w:val="MDHeading0"/>
     <w:link w:val="MDHeading2"/>
-    <w:rsid w:val="00DB51A0"/>
+    <w:rsid w:val="00B149AE"/>
     <w:rPr>
       <w:b/>
       <w:sz w:val="42"/>
@@ -1543,9 +1480,9 @@
       <w:lang w:val="en-US"/>
     </w:rPr>
   </w:style>
-  <w:style w:type="character" w:styleId="a3">
+  <w:style w:type="character" w:styleId="Collegamentoipertestuale">
     <w:name w:val="Hyperlink"/>
-    <w:basedOn w:val="a0"/>
+    <w:basedOn w:val="Carpredefinitoparagrafo"/>
     <w:uiPriority w:val="99"/>
     <w:unhideWhenUsed/>
     <w:rsid w:val="00855226"/>
@@ -1566,7 +1503,7 @@
   </w:style>
   <w:style w:type="character" w:customStyle="1" w:styleId="MDHyperlink">
     <w:name w:val="MD Hyperlink"/>
-    <w:basedOn w:val="a0"/>
+    <w:basedOn w:val="Carpredefinitoparagrafo"/>
     <w:uiPriority w:val="1"/>
     <w:qFormat/>
     <w:rsid w:val="00855226"/>

</xml_diff>

<commit_message>
Minor Markdown to DOCX renderer improvements
</commit_message>
<xml_diff>
--- a/src/DocSharp.Markdown/Docx/Resources/markdown-template.docx
+++ b/src/DocSharp.Markdown/Docx/Resources/markdown-template.docx
@@ -1,515 +1,7 @@
 
 <file path=word/document.xml><?xml version="1.0" encoding="utf-8"?>
-<w:document xmlns:wpc="http://schemas.microsoft.com/office/word/2010/wordprocessingCanvas" xmlns:cx="http://schemas.microsoft.com/office/drawing/2014/chartex" xmlns:cx1="http://schemas.microsoft.com/office/drawing/2015/9/8/chartex" xmlns:cx2="http://schemas.microsoft.com/office/drawing/2015/10/21/chartex" xmlns:cx3="http://schemas.microsoft.com/office/drawing/2016/5/9/chartex" xmlns:cx4="http://schemas.microsoft.com/office/drawing/2016/5/10/chartex" xmlns:cx5="http://schemas.microsoft.com/office/drawing/2016/5/11/chartex" xmlns:cx6="http://schemas.microsoft.com/office/drawing/2016/5/12/chartex" xmlns:cx7="http://schemas.microsoft.com/office/drawing/2016/5/13/chartex" xmlns:cx8="http://schemas.microsoft.com/office/drawing/2016/5/14/chartex" xmlns:mc="http://schemas.openxmlformats.org/markup-compatibility/2006" xmlns:aink="http://schemas.microsoft.com/office/drawing/2016/ink" xmlns:am3d="http://schemas.microsoft.com/office/drawing/2017/model3d" xmlns:o="urn:schemas-microsoft-com:office:office" xmlns:oel="http://schemas.microsoft.com/office/2019/extlst" xmlns:r="http://schemas.openxmlformats.org/officeDocument/2006/relationships" xmlns:m="http://schemas.openxmlformats.org/officeDocument/2006/math" xmlns:v="urn:schemas-microsoft-com:vml" xmlns:wp14="http://schemas.microsoft.com/office/word/2010/wordprocessingDrawing" xmlns:wp="http://schemas.openxmlformats.org/drawingml/2006/wordprocessingDrawing" xmlns:w10="urn:schemas-microsoft-com:office:word" xmlns:w="http://schemas.openxmlformats.org/wordprocessingml/2006/main" xmlns:w14="http://schemas.microsoft.com/office/word/2010/wordml" xmlns:w15="http://schemas.microsoft.com/office/word/2012/wordml" xmlns:w16cex="http://schemas.microsoft.com/office/word/2018/wordml/cex" xmlns:w16cid="http://schemas.microsoft.com/office/word/2016/wordml/cid" xmlns:w16="http://schemas.microsoft.com/office/word/2018/wordml" xmlns:w16du="http://schemas.microsoft.com/office/word/2023/wordml/word16du" xmlns:w16sdtdh="http://schemas.microsoft.com/office/word/2020/wordml/sdtdatahash" xmlns:w16se="http://schemas.microsoft.com/office/word/2015/wordml/symex" xmlns:wpg="http://schemas.microsoft.com/office/word/2010/wordprocessingGroup" xmlns:wpi="http://schemas.microsoft.com/office/word/2010/wordprocessingInk" xmlns:wne="http://schemas.microsoft.com/office/word/2006/wordml" xmlns:wps="http://schemas.microsoft.com/office/word/2010/wordprocessingShape" mc:Ignorable="w14 w15 w16se w16cid w16 w16cex w16sdtdh w16du wp14">
+<w:document xmlns:wpc="http://schemas.microsoft.com/office/word/2010/wordprocessingCanvas" xmlns:cx="http://schemas.microsoft.com/office/drawing/2014/chartex" xmlns:cx1="http://schemas.microsoft.com/office/drawing/2015/9/8/chartex" xmlns:cx2="http://schemas.microsoft.com/office/drawing/2015/10/21/chartex" xmlns:cx3="http://schemas.microsoft.com/office/drawing/2016/5/9/chartex" xmlns:cx4="http://schemas.microsoft.com/office/drawing/2016/5/10/chartex" xmlns:cx5="http://schemas.microsoft.com/office/drawing/2016/5/11/chartex" xmlns:cx6="http://schemas.microsoft.com/office/drawing/2016/5/12/chartex" xmlns:cx7="http://schemas.microsoft.com/office/drawing/2016/5/13/chartex" xmlns:cx8="http://schemas.microsoft.com/office/drawing/2016/5/14/chartex" xmlns:mc="http://schemas.openxmlformats.org/markup-compatibility/2006" xmlns:aink="http://schemas.microsoft.com/office/drawing/2016/ink" xmlns:am3d="http://schemas.microsoft.com/office/drawing/2017/model3d" xmlns:o="urn:schemas-microsoft-com:office:office" xmlns:oel="http://schemas.microsoft.com/office/2019/extlst" xmlns:r="http://schemas.openxmlformats.org/officeDocument/2006/relationships" xmlns:m="http://schemas.openxmlformats.org/officeDocument/2006/math" xmlns:v="urn:schemas-microsoft-com:vml" xmlns:wp14="http://schemas.microsoft.com/office/word/2010/wordprocessingDrawing" xmlns:wp="http://schemas.openxmlformats.org/drawingml/2006/wordprocessingDrawing" xmlns:w10="urn:schemas-microsoft-com:office:word" xmlns:w="http://schemas.openxmlformats.org/wordprocessingml/2006/main" xmlns:w14="http://schemas.microsoft.com/office/word/2010/wordml" xmlns:w15="http://schemas.microsoft.com/office/word/2012/wordml" xmlns:w16cex="http://schemas.microsoft.com/office/word/2018/wordml/cex" xmlns:w16cid="http://schemas.microsoft.com/office/word/2016/wordml/cid" xmlns:w16="http://schemas.microsoft.com/office/word/2018/wordml" xmlns:w16du="http://schemas.microsoft.com/office/word/2023/wordml/word16du" xmlns:w16sdtdh="http://schemas.microsoft.com/office/word/2020/wordml/sdtdatahash" xmlns:w16sdtfl="http://schemas.microsoft.com/office/word/2024/wordml/sdtformatlock" xmlns:w16se="http://schemas.microsoft.com/office/word/2015/wordml/symex" xmlns:wpg="http://schemas.microsoft.com/office/word/2010/wordprocessingGroup" xmlns:wpi="http://schemas.microsoft.com/office/word/2010/wordprocessingInk" xmlns:wne="http://schemas.microsoft.com/office/word/2006/wordml" xmlns:wps="http://schemas.microsoft.com/office/word/2010/wordprocessingShape" mc:Ignorable="w14 w15 w16se w16cid w16 w16cex w16sdtdh w16sdtfl w16du wp14">
   <w:body>
-    <w:p>
-      <w:pPr>
-        <w:pStyle w:val="MDHeading2"/>
-      </w:pPr>
-      <w:r>
-        <w:t>Markdig to DOCX Empty Document Template</w:t>
-      </w:r>
-    </w:p>
-    <w:p>
-      <w:pPr>
-        <w:pStyle w:val="MDParagraphTextBody"/>
-      </w:pPr>
-      <w:r>
-        <w:t>This document is used to generate an empty document template for the docx conversion.</w:t>
-      </w:r>
-    </w:p>
-    <w:p>
-      <w:pPr>
-        <w:pStyle w:val="MDParagraphTextBody"/>
-      </w:pPr>
-      <w:r>
-        <w:t>The page content is ignored and only used to show/modify all the styles used by the markdown conversion process.</w:t>
-      </w:r>
-    </w:p>
-    <w:p>
-      <w:pPr>
-        <w:pStyle w:val="MDParagraphTextBody"/>
-      </w:pPr>
-      <w:r>
-        <w:t xml:space="preserve">All styles are based on </w:t>
-      </w:r>
-      <w:r>
-        <w:rPr>
-          <w:b/>
-        </w:rPr>
-        <w:t>MD Normal</w:t>
-      </w:r>
-      <w:r>
-        <w:t xml:space="preserve"> – use it to change font / paragraph properties globablly.</w:t>
-      </w:r>
-    </w:p>
-    <w:p>
-      <w:pPr>
-        <w:pStyle w:val="MDParagraphTextBody"/>
-      </w:pPr>
-      <w:r>
-        <w:t xml:space="preserve">Normal paragraphs are rendered using </w:t>
-      </w:r>
-      <w:r>
-        <w:rPr>
-          <w:b/>
-        </w:rPr>
-        <w:t>MD Paragraph Text Body</w:t>
-      </w:r>
-      <w:r>
-        <w:t xml:space="preserve"> style.</w:t>
-      </w:r>
-    </w:p>
-    <w:p>
-      <w:pPr>
-        <w:pStyle w:val="MDHeading1"/>
-      </w:pPr>
-      <w:r>
-        <w:t xml:space="preserve">MD </w:t>
-      </w:r>
-      <w:r>
-        <w:t>Heading 1</w:t>
-      </w:r>
-    </w:p>
-    <w:p>
-      <w:pPr>
-        <w:pStyle w:val="MDHeading2"/>
-      </w:pPr>
-      <w:r>
-        <w:t xml:space="preserve">MD </w:t>
-      </w:r>
-      <w:r>
-        <w:t>Heading 2</w:t>
-      </w:r>
-    </w:p>
-    <w:p>
-      <w:pPr>
-        <w:pStyle w:val="MDHeading3"/>
-      </w:pPr>
-      <w:r>
-        <w:t xml:space="preserve">MD </w:t>
-      </w:r>
-      <w:r>
-        <w:t>Heading 3</w:t>
-      </w:r>
-    </w:p>
-    <w:p>
-      <w:pPr>
-        <w:pStyle w:val="MDHeading4"/>
-      </w:pPr>
-      <w:r>
-        <w:t xml:space="preserve">MD </w:t>
-      </w:r>
-      <w:r>
-        <w:t>Heading 4</w:t>
-      </w:r>
-    </w:p>
-    <w:p>
-      <w:pPr>
-        <w:pStyle w:val="MDHeading5"/>
-      </w:pPr>
-      <w:r>
-        <w:t xml:space="preserve">MD </w:t>
-      </w:r>
-      <w:r>
-        <w:t>Heading 5</w:t>
-      </w:r>
-    </w:p>
-    <w:p>
-      <w:pPr>
-        <w:pStyle w:val="MDHeading6"/>
-      </w:pPr>
-      <w:r>
-        <w:t xml:space="preserve">MD </w:t>
-      </w:r>
-      <w:r>
-        <w:t>Heading 6</w:t>
-      </w:r>
-    </w:p>
-    <w:p>
-      <w:pPr>
-        <w:pStyle w:val="MDParagraphTextBody"/>
-      </w:pPr>
-      <w:r>
-        <w:rPr>
-          <w:b/>
-        </w:rPr>
-        <w:t>MD Horizontal Line</w:t>
-      </w:r>
-      <w:r>
-        <w:t xml:space="preserve"> style is used to generate a horizontal line.</w:t>
-      </w:r>
-    </w:p>
-    <w:p>
-      <w:pPr>
-        <w:pStyle w:val="MDHorizontalLine"/>
-      </w:pPr>
-    </w:p>
-    <w:p>
-      <w:pPr>
-        <w:pStyle w:val="MDNormal"/>
-      </w:pPr>
-    </w:p>
-    <w:p>
-      <w:pPr>
-        <w:pStyle w:val="MDPreformattedText"/>
-      </w:pPr>
-      <w:r>
-        <w:t xml:space="preserve">Style </w:t>
-      </w:r>
-      <w:r>
-        <w:rPr>
-          <w:b/>
-        </w:rPr>
-        <w:t>MD Preformatted Text</w:t>
-      </w:r>
-      <w:r>
-        <w:t xml:space="preserve"> is used for code fence and indented code</w:t>
-      </w:r>
-      <w:r>
-        <w:t>.</w:t>
-      </w:r>
-    </w:p>
-    <w:p>
-      <w:pPr>
-        <w:pStyle w:val="MDParagraphTextBody"/>
-      </w:pPr>
-    </w:p>
-    <w:p>
-      <w:pPr>
-        <w:pStyle w:val="MDParagraphTextBody"/>
-        <w:rPr>
-          <w:rStyle w:val="MDHyperlink"/>
-        </w:rPr>
-      </w:pPr>
-      <w:r>
-        <w:t xml:space="preserve">Hyperlinks are rendered with </w:t>
-      </w:r>
-      <w:r>
-        <w:rPr>
-          <w:b/>
-        </w:rPr>
-        <w:t xml:space="preserve">MD Hyperlink </w:t>
-      </w:r>
-      <w:r>
-        <w:t xml:space="preserve">text </w:t>
-      </w:r>
-      <w:r>
-        <w:t>style</w:t>
-      </w:r>
-      <w:r>
-        <w:t xml:space="preserve">: </w:t>
-      </w:r>
-      <w:hyperlink r:id="rId5" w:history="1">
-        <w:r>
-          <w:rPr>
-            <w:rStyle w:val="MDHyperlink"/>
-          </w:rPr>
-          <w:t>http://www.google.com</w:t>
-        </w:r>
-      </w:hyperlink>
-    </w:p>
-    <w:p>
-      <w:pPr>
-        <w:pStyle w:val="MDQuotations"/>
-      </w:pPr>
-      <w:r>
-        <w:t>Block</w:t>
-      </w:r>
-      <w:r>
-        <w:t xml:space="preserve"> quotes are rendered using MD Quotations style</w:t>
-      </w:r>
-    </w:p>
-    <w:p>
-      <w:pPr>
-        <w:pStyle w:val="MDParagraphTextBody"/>
-        <w:rPr>
-          <w:b/>
-        </w:rPr>
-      </w:pPr>
-      <w:r>
-        <w:rPr>
-          <w:b/>
-        </w:rPr>
-        <w:t>Lists</w:t>
-      </w:r>
-    </w:p>
-    <w:p>
-      <w:pPr>
-        <w:pStyle w:val="MDParagraphTextBody"/>
-      </w:pPr>
-      <w:r>
-        <w:t>Ordered lists item</w:t>
-      </w:r>
-      <w:r>
-        <w:t>s</w:t>
-      </w:r>
-      <w:r>
-        <w:t xml:space="preserve"> have </w:t>
-      </w:r>
-      <w:r>
-        <w:rPr>
-          <w:b/>
-        </w:rPr>
-        <w:t>MD List Number</w:t>
-      </w:r>
-      <w:r>
-        <w:t xml:space="preserve"> list style</w:t>
-      </w:r>
-      <w:r>
-        <w:t xml:space="preserve"> and </w:t>
-      </w:r>
-      <w:r>
-        <w:rPr>
-          <w:b/>
-        </w:rPr>
-        <w:t xml:space="preserve">MD </w:t>
-      </w:r>
-      <w:r>
-        <w:rPr>
-          <w:b/>
-        </w:rPr>
-        <w:t xml:space="preserve">Buller </w:t>
-      </w:r>
-      <w:r>
-        <w:rPr>
-          <w:b/>
-        </w:rPr>
-        <w:t>List Item</w:t>
-      </w:r>
-      <w:r>
-        <w:t xml:space="preserve"> paragraph style</w:t>
-      </w:r>
-      <w:r>
-        <w:t>:</w:t>
-      </w:r>
-    </w:p>
-    <w:p>
-      <w:pPr>
-        <w:pStyle w:val="MDHorizontalLine"/>
-      </w:pPr>
-    </w:p>
-    <w:p>
-      <w:pPr>
-        <w:pStyle w:val="MDListNumberItem"/>
-      </w:pPr>
-      <w:r>
-        <w:t>Item 1</w:t>
-      </w:r>
-    </w:p>
-    <w:p>
-      <w:pPr>
-        <w:pStyle w:val="MDListNumberItem"/>
-      </w:pPr>
-      <w:r>
-        <w:t>Item 2</w:t>
-      </w:r>
-    </w:p>
-    <w:p>
-      <w:pPr>
-        <w:pStyle w:val="MDListNumberItem"/>
-      </w:pPr>
-      <w:r>
-        <w:t>Item 3</w:t>
-      </w:r>
-    </w:p>
-    <w:p>
-      <w:pPr>
-        <w:pStyle w:val="MDListNumberItem"/>
-        <w:numPr>
-          <w:ilvl w:val="1"/>
-          <w:numId w:val="2"/>
-        </w:numPr>
-      </w:pPr>
-      <w:r>
-        <w:t>Sub-Item</w:t>
-      </w:r>
-    </w:p>
-    <w:p>
-      <w:pPr>
-        <w:pStyle w:val="MDListNumberItem"/>
-        <w:numPr>
-          <w:ilvl w:val="2"/>
-          <w:numId w:val="2"/>
-        </w:numPr>
-      </w:pPr>
-      <w:r>
-        <w:t>Sub-Item</w:t>
-      </w:r>
-    </w:p>
-    <w:p>
-      <w:pPr>
-        <w:pStyle w:val="MDListNumberItem"/>
-        <w:numPr>
-          <w:ilvl w:val="3"/>
-          <w:numId w:val="2"/>
-        </w:numPr>
-      </w:pPr>
-      <w:r>
-        <w:t>Sub-Item</w:t>
-      </w:r>
-    </w:p>
-    <w:p>
-      <w:pPr>
-        <w:pStyle w:val="MDListNumberItem"/>
-        <w:numPr>
-          <w:ilvl w:val="4"/>
-          <w:numId w:val="2"/>
-        </w:numPr>
-      </w:pPr>
-      <w:r>
-        <w:t>Sub-Item</w:t>
-      </w:r>
-    </w:p>
-    <w:p>
-      <w:pPr>
-        <w:pStyle w:val="MDListNumberItem"/>
-        <w:numPr>
-          <w:ilvl w:val="5"/>
-          <w:numId w:val="2"/>
-        </w:numPr>
-      </w:pPr>
-      <w:r>
-        <w:t>Sub-Item</w:t>
-      </w:r>
-    </w:p>
-    <w:p>
-      <w:pPr>
-        <w:pStyle w:val="MDListNumberItem"/>
-        <w:numPr>
-          <w:ilvl w:val="6"/>
-          <w:numId w:val="2"/>
-        </w:numPr>
-      </w:pPr>
-      <w:r>
-        <w:t>Sub-Item</w:t>
-      </w:r>
-    </w:p>
-    <w:p>
-      <w:pPr>
-        <w:pStyle w:val="MDHorizontalLine"/>
-      </w:pPr>
-    </w:p>
-    <w:p>
-      <w:pPr>
-        <w:pStyle w:val="MDParagraphTextBody"/>
-      </w:pPr>
-      <w:r>
-        <w:t xml:space="preserve">Bullet lists items have </w:t>
-      </w:r>
-      <w:r>
-        <w:rPr>
-          <w:b/>
-        </w:rPr>
-        <w:t xml:space="preserve">MD List </w:t>
-      </w:r>
-      <w:r>
-        <w:rPr>
-          <w:b/>
-        </w:rPr>
-        <w:t>Bullet</w:t>
-      </w:r>
-      <w:r>
-        <w:t xml:space="preserve"> list style:</w:t>
-      </w:r>
-    </w:p>
-    <w:p>
-      <w:pPr>
-        <w:pStyle w:val="MDListBulletItem"/>
-      </w:pPr>
-      <w:r>
-        <w:t>Item 1</w:t>
-      </w:r>
-    </w:p>
-    <w:p>
-      <w:pPr>
-        <w:pStyle w:val="MDListBulletItem"/>
-        <w:numPr>
-          <w:ilvl w:val="0"/>
-          <w:numId w:val="7"/>
-        </w:numPr>
-      </w:pPr>
-      <w:r>
-        <w:t>Item 2</w:t>
-      </w:r>
-    </w:p>
-    <w:p>
-      <w:pPr>
-        <w:pStyle w:val="MDListBulletItem"/>
-        <w:numPr>
-          <w:ilvl w:val="0"/>
-          <w:numId w:val="7"/>
-        </w:numPr>
-      </w:pPr>
-      <w:r>
-        <w:t>Item 3</w:t>
-      </w:r>
-    </w:p>
-    <w:p>
-      <w:pPr>
-        <w:pStyle w:val="MDListBulletItem"/>
-        <w:numPr>
-          <w:ilvl w:val="1"/>
-          <w:numId w:val="7"/>
-        </w:numPr>
-      </w:pPr>
-      <w:r>
-        <w:t>Sub-item</w:t>
-      </w:r>
-    </w:p>
-    <w:p>
-      <w:pPr>
-        <w:pStyle w:val="MDListBulletItem"/>
-        <w:numPr>
-          <w:ilvl w:val="2"/>
-          <w:numId w:val="7"/>
-        </w:numPr>
-      </w:pPr>
-      <w:r>
-        <w:t>Sub-item</w:t>
-      </w:r>
-    </w:p>
-    <w:p>
-      <w:pPr>
-        <w:pStyle w:val="MDListBulletItem"/>
-        <w:numPr>
-          <w:ilvl w:val="3"/>
-          <w:numId w:val="7"/>
-        </w:numPr>
-      </w:pPr>
-      <w:r>
-        <w:t>Sub-item</w:t>
-      </w:r>
-    </w:p>
-    <w:p>
-      <w:pPr>
-        <w:pStyle w:val="MDListBulletItem"/>
-        <w:numPr>
-          <w:ilvl w:val="4"/>
-          <w:numId w:val="7"/>
-        </w:numPr>
-      </w:pPr>
-      <w:r>
-        <w:t>Sub-item</w:t>
-      </w:r>
-    </w:p>
-    <w:p>
-      <w:pPr>
-        <w:pStyle w:val="MDListBulletItem"/>
-        <w:numPr>
-          <w:ilvl w:val="5"/>
-          <w:numId w:val="7"/>
-        </w:numPr>
-      </w:pPr>
-      <w:r>
-        <w:t>Sub-item</w:t>
-      </w:r>
-    </w:p>
-    <w:p>
-      <w:pPr>
-        <w:pStyle w:val="MDNormal"/>
-      </w:pPr>
-    </w:p>
     <w:sectPr>
       <w:pgSz w:w="11906" w:h="16838"/>
       <w:pgMar w:top="1134" w:right="1134" w:bottom="1134" w:left="1134" w:header="708" w:footer="708" w:gutter="0"/>
@@ -521,7 +13,7 @@
 </file>
 
 <file path=word/numbering.xml><?xml version="1.0" encoding="utf-8"?>
-<w:numbering xmlns:wpc="http://schemas.microsoft.com/office/word/2010/wordprocessingCanvas" xmlns:cx="http://schemas.microsoft.com/office/drawing/2014/chartex" xmlns:cx1="http://schemas.microsoft.com/office/drawing/2015/9/8/chartex" xmlns:cx2="http://schemas.microsoft.com/office/drawing/2015/10/21/chartex" xmlns:cx3="http://schemas.microsoft.com/office/drawing/2016/5/9/chartex" xmlns:cx4="http://schemas.microsoft.com/office/drawing/2016/5/10/chartex" xmlns:cx5="http://schemas.microsoft.com/office/drawing/2016/5/11/chartex" xmlns:cx6="http://schemas.microsoft.com/office/drawing/2016/5/12/chartex" xmlns:cx7="http://schemas.microsoft.com/office/drawing/2016/5/13/chartex" xmlns:cx8="http://schemas.microsoft.com/office/drawing/2016/5/14/chartex" xmlns:mc="http://schemas.openxmlformats.org/markup-compatibility/2006" xmlns:aink="http://schemas.microsoft.com/office/drawing/2016/ink" xmlns:am3d="http://schemas.microsoft.com/office/drawing/2017/model3d" xmlns:o="urn:schemas-microsoft-com:office:office" xmlns:oel="http://schemas.microsoft.com/office/2019/extlst" xmlns:r="http://schemas.openxmlformats.org/officeDocument/2006/relationships" xmlns:m="http://schemas.openxmlformats.org/officeDocument/2006/math" xmlns:v="urn:schemas-microsoft-com:vml" xmlns:wp14="http://schemas.microsoft.com/office/word/2010/wordprocessingDrawing" xmlns:wp="http://schemas.openxmlformats.org/drawingml/2006/wordprocessingDrawing" xmlns:w10="urn:schemas-microsoft-com:office:word" xmlns:w="http://schemas.openxmlformats.org/wordprocessingml/2006/main" xmlns:w14="http://schemas.microsoft.com/office/word/2010/wordml" xmlns:w15="http://schemas.microsoft.com/office/word/2012/wordml" xmlns:w16cex="http://schemas.microsoft.com/office/word/2018/wordml/cex" xmlns:w16cid="http://schemas.microsoft.com/office/word/2016/wordml/cid" xmlns:w16="http://schemas.microsoft.com/office/word/2018/wordml" xmlns:w16du="http://schemas.microsoft.com/office/word/2023/wordml/word16du" xmlns:w16sdtdh="http://schemas.microsoft.com/office/word/2020/wordml/sdtdatahash" xmlns:w16se="http://schemas.microsoft.com/office/word/2015/wordml/symex" xmlns:wpg="http://schemas.microsoft.com/office/word/2010/wordprocessingGroup" xmlns:wpi="http://schemas.microsoft.com/office/word/2010/wordprocessingInk" xmlns:wne="http://schemas.microsoft.com/office/word/2006/wordml" xmlns:wps="http://schemas.microsoft.com/office/word/2010/wordprocessingShape" mc:Ignorable="w14 w15 w16se w16cid w16 w16cex w16sdtdh w16du wp14">
+<w:numbering xmlns:wpc="http://schemas.microsoft.com/office/word/2010/wordprocessingCanvas" xmlns:cx="http://schemas.microsoft.com/office/drawing/2014/chartex" xmlns:cx1="http://schemas.microsoft.com/office/drawing/2015/9/8/chartex" xmlns:cx2="http://schemas.microsoft.com/office/drawing/2015/10/21/chartex" xmlns:cx3="http://schemas.microsoft.com/office/drawing/2016/5/9/chartex" xmlns:cx4="http://schemas.microsoft.com/office/drawing/2016/5/10/chartex" xmlns:cx5="http://schemas.microsoft.com/office/drawing/2016/5/11/chartex" xmlns:cx6="http://schemas.microsoft.com/office/drawing/2016/5/12/chartex" xmlns:cx7="http://schemas.microsoft.com/office/drawing/2016/5/13/chartex" xmlns:cx8="http://schemas.microsoft.com/office/drawing/2016/5/14/chartex" xmlns:mc="http://schemas.openxmlformats.org/markup-compatibility/2006" xmlns:aink="http://schemas.microsoft.com/office/drawing/2016/ink" xmlns:am3d="http://schemas.microsoft.com/office/drawing/2017/model3d" xmlns:o="urn:schemas-microsoft-com:office:office" xmlns:oel="http://schemas.microsoft.com/office/2019/extlst" xmlns:r="http://schemas.openxmlformats.org/officeDocument/2006/relationships" xmlns:m="http://schemas.openxmlformats.org/officeDocument/2006/math" xmlns:v="urn:schemas-microsoft-com:vml" xmlns:wp14="http://schemas.microsoft.com/office/word/2010/wordprocessingDrawing" xmlns:wp="http://schemas.openxmlformats.org/drawingml/2006/wordprocessingDrawing" xmlns:w10="urn:schemas-microsoft-com:office:word" xmlns:w="http://schemas.openxmlformats.org/wordprocessingml/2006/main" xmlns:w14="http://schemas.microsoft.com/office/word/2010/wordml" xmlns:w15="http://schemas.microsoft.com/office/word/2012/wordml" xmlns:w16cex="http://schemas.microsoft.com/office/word/2018/wordml/cex" xmlns:w16cid="http://schemas.microsoft.com/office/word/2016/wordml/cid" xmlns:w16="http://schemas.microsoft.com/office/word/2018/wordml" xmlns:w16du="http://schemas.microsoft.com/office/word/2023/wordml/word16du" xmlns:w16sdtdh="http://schemas.microsoft.com/office/word/2020/wordml/sdtdatahash" xmlns:w16sdtfl="http://schemas.microsoft.com/office/word/2024/wordml/sdtformatlock" xmlns:w16se="http://schemas.microsoft.com/office/word/2015/wordml/symex" xmlns:wpg="http://schemas.microsoft.com/office/word/2010/wordprocessingGroup" xmlns:wpi="http://schemas.microsoft.com/office/word/2010/wordprocessingInk" xmlns:wne="http://schemas.microsoft.com/office/word/2006/wordml" xmlns:wps="http://schemas.microsoft.com/office/word/2010/wordprocessingShape" mc:Ignorable="w14 w15 w16se w16cid w16 w16cex w16sdtdh w16sdtfl w16du wp14">
   <w:abstractNum w:abstractNumId="0" w15:restartNumberingAfterBreak="0">
     <w:nsid w:val="08E725AA"/>
     <w:multiLevelType w:val="multilevel"/>
@@ -761,35 +253,11 @@
       </w:rPr>
     </w:lvl>
   </w:abstractNum>
-  <w:num w:numId="1" w16cid:durableId="1692946925">
-    <w:abstractNumId w:val="1"/>
-  </w:num>
-  <w:num w:numId="2" w16cid:durableId="616061761">
-    <w:abstractNumId w:val="1"/>
-  </w:num>
-  <w:num w:numId="3" w16cid:durableId="1428042359">
-    <w:abstractNumId w:val="1"/>
-  </w:num>
-  <w:num w:numId="4" w16cid:durableId="1289317150">
-    <w:abstractNumId w:val="1"/>
-  </w:num>
-  <w:num w:numId="5" w16cid:durableId="1698656209">
-    <w:abstractNumId w:val="0"/>
-  </w:num>
-  <w:num w:numId="6" w16cid:durableId="1324622159">
-    <w:abstractNumId w:val="0"/>
-  </w:num>
-  <w:num w:numId="7" w16cid:durableId="938294960">
-    <w:abstractNumId w:val="0"/>
-  </w:num>
-  <w:num w:numId="8" w16cid:durableId="377781821">
-    <w:abstractNumId w:val="0"/>
-  </w:num>
 </w:numbering>
 </file>
 
 <file path=word/styles.xml><?xml version="1.0" encoding="utf-8"?>
-<w:styles xmlns:mc="http://schemas.openxmlformats.org/markup-compatibility/2006" xmlns:r="http://schemas.openxmlformats.org/officeDocument/2006/relationships" xmlns:w="http://schemas.openxmlformats.org/wordprocessingml/2006/main" xmlns:w14="http://schemas.microsoft.com/office/word/2010/wordml" xmlns:w15="http://schemas.microsoft.com/office/word/2012/wordml" xmlns:w16cex="http://schemas.microsoft.com/office/word/2018/wordml/cex" xmlns:w16cid="http://schemas.microsoft.com/office/word/2016/wordml/cid" xmlns:w16="http://schemas.microsoft.com/office/word/2018/wordml" xmlns:w16du="http://schemas.microsoft.com/office/word/2023/wordml/word16du" xmlns:w16sdtdh="http://schemas.microsoft.com/office/word/2020/wordml/sdtdatahash" xmlns:w16se="http://schemas.microsoft.com/office/word/2015/wordml/symex" mc:Ignorable="w14 w15 w16se w16cid w16 w16cex w16sdtdh w16du">
+<w:styles xmlns:mc="http://schemas.openxmlformats.org/markup-compatibility/2006" xmlns:r="http://schemas.openxmlformats.org/officeDocument/2006/relationships" xmlns:w="http://schemas.openxmlformats.org/wordprocessingml/2006/main" xmlns:w14="http://schemas.microsoft.com/office/word/2010/wordml" xmlns:w15="http://schemas.microsoft.com/office/word/2012/wordml" xmlns:w16cex="http://schemas.microsoft.com/office/word/2018/wordml/cex" xmlns:w16cid="http://schemas.microsoft.com/office/word/2016/wordml/cid" xmlns:w16="http://schemas.microsoft.com/office/word/2018/wordml" xmlns:w16du="http://schemas.microsoft.com/office/word/2023/wordml/word16du" xmlns:w16sdtdh="http://schemas.microsoft.com/office/word/2020/wordml/sdtdatahash" xmlns:w16sdtfl="http://schemas.microsoft.com/office/word/2024/wordml/sdtformatlock" xmlns:w16se="http://schemas.microsoft.com/office/word/2015/wordml/symex" mc:Ignorable="w14 w15 w16se w16cid w16 w16cex w16sdtdh w16sdtfl w16du">
   <w:docDefaults>
     <w:rPrDefault>
       <w:rPr>

</xml_diff>

<commit_message>
Fix lists in MD to DOCX converter (part 2)
</commit_message>
<xml_diff>
--- a/src/DocSharp.Markdown/Docx/Resources/markdown-template.docx
+++ b/src/DocSharp.Markdown/Docx/Resources/markdown-template.docx
@@ -36,104 +36,104 @@
     <w:lvl w:ilvl="1">
       <w:start w:val="1"/>
       <w:numFmt w:val="bullet"/>
+      <w:lvlText w:val="o"/>
+      <w:lvlJc w:val="left"/>
+      <w:pPr>
+        <w:ind w:left="720" w:hanging="360"/>
+      </w:pPr>
+      <w:rPr>
+        <w:rFonts w:ascii="Courier New" w:hAnsi="Courier New" w:cs="Courier New" w:hint="default"/>
+        <w:color w:val="auto"/>
+      </w:rPr>
+    </w:lvl>
+    <w:lvl w:ilvl="2">
+      <w:start w:val="1"/>
+      <w:numFmt w:val="bullet"/>
+      <w:lvlText w:val=""/>
+      <w:lvlJc w:val="left"/>
+      <w:pPr>
+        <w:ind w:left="1080" w:hanging="360"/>
+      </w:pPr>
+      <w:rPr>
+        <w:rFonts w:ascii="Wingdings" w:hAnsi="Wingdings" w:hint="default"/>
+        <w:color w:val="auto"/>
+      </w:rPr>
+    </w:lvl>
+    <w:lvl w:ilvl="3">
+      <w:start w:val="1"/>
+      <w:numFmt w:val="bullet"/>
       <w:lvlText w:val=""/>
       <w:lvlJc w:val="left"/>
       <w:pPr>
-        <w:ind w:left="720" w:hanging="360"/>
+        <w:ind w:left="1440" w:hanging="360"/>
       </w:pPr>
       <w:rPr>
         <w:rFonts w:ascii="Symbol" w:hAnsi="Symbol" w:hint="default"/>
         <w:color w:val="auto"/>
       </w:rPr>
     </w:lvl>
-    <w:lvl w:ilvl="2">
+    <w:lvl w:ilvl="4">
+      <w:start w:val="1"/>
+      <w:numFmt w:val="bullet"/>
+      <w:lvlText w:val="o"/>
+      <w:lvlJc w:val="left"/>
+      <w:pPr>
+        <w:ind w:left="1800" w:hanging="360"/>
+      </w:pPr>
+      <w:rPr>
+        <w:rFonts w:ascii="Courier New" w:hAnsi="Courier New" w:cs="Courier New" w:hint="default"/>
+        <w:color w:val="auto"/>
+      </w:rPr>
+    </w:lvl>
+    <w:lvl w:ilvl="5">
+      <w:start w:val="1"/>
+      <w:numFmt w:val="bullet"/>
+      <w:lvlText w:val=""/>
+      <w:lvlJc w:val="left"/>
+      <w:pPr>
+        <w:ind w:left="2160" w:hanging="360"/>
+      </w:pPr>
+      <w:rPr>
+        <w:rFonts w:ascii="Wingdings" w:hAnsi="Wingdings" w:hint="default"/>
+        <w:color w:val="auto"/>
+      </w:rPr>
+    </w:lvl>
+    <w:lvl w:ilvl="6">
       <w:start w:val="1"/>
       <w:numFmt w:val="bullet"/>
       <w:lvlText w:val=""/>
       <w:lvlJc w:val="left"/>
       <w:pPr>
-        <w:ind w:left="1080" w:hanging="360"/>
+        <w:ind w:left="2520" w:hanging="360"/>
       </w:pPr>
       <w:rPr>
         <w:rFonts w:ascii="Symbol" w:hAnsi="Symbol" w:hint="default"/>
         <w:color w:val="auto"/>
       </w:rPr>
     </w:lvl>
-    <w:lvl w:ilvl="3">
+    <w:lvl w:ilvl="7">
       <w:start w:val="1"/>
       <w:numFmt w:val="bullet"/>
-      <w:lvlText w:val=""/>
-      <w:lvlJc w:val="left"/>
-      <w:pPr>
-        <w:ind w:left="1440" w:hanging="360"/>
-      </w:pPr>
-      <w:rPr>
-        <w:rFonts w:ascii="Symbol" w:hAnsi="Symbol" w:hint="default"/>
+      <w:lvlText w:val="o"/>
+      <w:lvlJc w:val="left"/>
+      <w:pPr>
+        <w:ind w:left="2880" w:hanging="360"/>
+      </w:pPr>
+      <w:rPr>
+        <w:rFonts w:ascii="Courier New" w:hAnsi="Courier New" w:cs="Courier New" w:hint="default"/>
         <w:color w:val="auto"/>
       </w:rPr>
     </w:lvl>
-    <w:lvl w:ilvl="4">
+    <w:lvl w:ilvl="8">
       <w:start w:val="1"/>
       <w:numFmt w:val="bullet"/>
-      <w:lvlText w:val=""/>
-      <w:lvlJc w:val="left"/>
-      <w:pPr>
-        <w:ind w:left="1800" w:hanging="360"/>
-      </w:pPr>
-      <w:rPr>
-        <w:rFonts w:ascii="Symbol" w:hAnsi="Symbol" w:hint="default"/>
-        <w:color w:val="auto"/>
-      </w:rPr>
-    </w:lvl>
-    <w:lvl w:ilvl="5">
-      <w:start w:val="1"/>
-      <w:numFmt w:val="bullet"/>
-      <w:lvlText w:val=""/>
-      <w:lvlJc w:val="left"/>
-      <w:pPr>
-        <w:ind w:left="2160" w:hanging="360"/>
-      </w:pPr>
-      <w:rPr>
-        <w:rFonts w:ascii="Symbol" w:hAnsi="Symbol" w:hint="default"/>
-        <w:color w:val="auto"/>
-      </w:rPr>
-    </w:lvl>
-    <w:lvl w:ilvl="6">
-      <w:start w:val="1"/>
-      <w:numFmt w:val="bullet"/>
-      <w:lvlText w:val=""/>
-      <w:lvlJc w:val="left"/>
-      <w:pPr>
-        <w:ind w:left="2520" w:hanging="360"/>
-      </w:pPr>
-      <w:rPr>
-        <w:rFonts w:ascii="Symbol" w:hAnsi="Symbol" w:hint="default"/>
-        <w:color w:val="auto"/>
-      </w:rPr>
-    </w:lvl>
-    <w:lvl w:ilvl="7">
-      <w:start w:val="1"/>
-      <w:numFmt w:val="bullet"/>
-      <w:lvlText w:val=""/>
-      <w:lvlJc w:val="left"/>
-      <w:pPr>
-        <w:ind w:left="2880" w:hanging="360"/>
-      </w:pPr>
-      <w:rPr>
-        <w:rFonts w:ascii="Symbol" w:hAnsi="Symbol" w:hint="default"/>
-        <w:color w:val="auto"/>
-      </w:rPr>
-    </w:lvl>
-    <w:lvl w:ilvl="8">
-      <w:start w:val="1"/>
-      <w:numFmt w:val="bullet"/>
-      <w:lvlText w:val=""/>
+      <w:lvlText w:val=""/>
       <w:lvlJc w:val="left"/>
       <w:pPr>
         <w:ind w:left="3240" w:hanging="360"/>
       </w:pPr>
       <w:rPr>
-        <w:rFonts w:ascii="Symbol" w:hAnsi="Symbol" w:hint="default"/>
+        <w:rFonts w:ascii="Wingdings" w:hAnsi="Wingdings" w:hint="default"/>
         <w:color w:val="auto"/>
       </w:rPr>
     </w:lvl>

</xml_diff>

<commit_message>
Initial implementation for Markdown to RTF renderer
</commit_message>
<xml_diff>
--- a/src/DocSharp.Markdown/Docx/Resources/markdown-template.docx
+++ b/src/DocSharp.Markdown/Docx/Resources/markdown-template.docx
@@ -2,6 +2,14 @@
 <file path=word/document.xml><?xml version="1.0" encoding="utf-8"?>
 <w:document xmlns:wpc="http://schemas.microsoft.com/office/word/2010/wordprocessingCanvas" xmlns:cx="http://schemas.microsoft.com/office/drawing/2014/chartex" xmlns:cx1="http://schemas.microsoft.com/office/drawing/2015/9/8/chartex" xmlns:cx2="http://schemas.microsoft.com/office/drawing/2015/10/21/chartex" xmlns:cx3="http://schemas.microsoft.com/office/drawing/2016/5/9/chartex" xmlns:cx4="http://schemas.microsoft.com/office/drawing/2016/5/10/chartex" xmlns:cx5="http://schemas.microsoft.com/office/drawing/2016/5/11/chartex" xmlns:cx6="http://schemas.microsoft.com/office/drawing/2016/5/12/chartex" xmlns:cx7="http://schemas.microsoft.com/office/drawing/2016/5/13/chartex" xmlns:cx8="http://schemas.microsoft.com/office/drawing/2016/5/14/chartex" xmlns:mc="http://schemas.openxmlformats.org/markup-compatibility/2006" xmlns:aink="http://schemas.microsoft.com/office/drawing/2016/ink" xmlns:am3d="http://schemas.microsoft.com/office/drawing/2017/model3d" xmlns:o="urn:schemas-microsoft-com:office:office" xmlns:oel="http://schemas.microsoft.com/office/2019/extlst" xmlns:r="http://schemas.openxmlformats.org/officeDocument/2006/relationships" xmlns:m="http://schemas.openxmlformats.org/officeDocument/2006/math" xmlns:v="urn:schemas-microsoft-com:vml" xmlns:wp14="http://schemas.microsoft.com/office/word/2010/wordprocessingDrawing" xmlns:wp="http://schemas.openxmlformats.org/drawingml/2006/wordprocessingDrawing" xmlns:w10="urn:schemas-microsoft-com:office:word" xmlns:w="http://schemas.openxmlformats.org/wordprocessingml/2006/main" xmlns:w14="http://schemas.microsoft.com/office/word/2010/wordml" xmlns:w15="http://schemas.microsoft.com/office/word/2012/wordml" xmlns:w16cex="http://schemas.microsoft.com/office/word/2018/wordml/cex" xmlns:w16cid="http://schemas.microsoft.com/office/word/2016/wordml/cid" xmlns:w16="http://schemas.microsoft.com/office/word/2018/wordml" xmlns:w16du="http://schemas.microsoft.com/office/word/2023/wordml/word16du" xmlns:w16sdtdh="http://schemas.microsoft.com/office/word/2020/wordml/sdtdatahash" xmlns:w16sdtfl="http://schemas.microsoft.com/office/word/2024/wordml/sdtformatlock" xmlns:w16se="http://schemas.microsoft.com/office/word/2015/wordml/symex" xmlns:wpg="http://schemas.microsoft.com/office/word/2010/wordprocessingGroup" xmlns:wpi="http://schemas.microsoft.com/office/word/2010/wordprocessingInk" xmlns:wne="http://schemas.microsoft.com/office/word/2006/wordml" xmlns:wps="http://schemas.microsoft.com/office/word/2010/wordprocessingShape" mc:Ignorable="w14 w15 w16se w16cid w16 w16cex w16sdtdh w16sdtfl w16du wp14">
   <w:body>
+    <w:p>
+      <w:pPr>
+        <w:pStyle w:val="MDNormal"/>
+        <w:rPr>
+          <w:lang w:val="it-IT"/>
+        </w:rPr>
+      </w:pPr>
+    </w:p>
     <w:sectPr>
       <w:pgSz w:w="11906" w:h="16838"/>
       <w:pgMar w:top="1134" w:right="1134" w:bottom="1134" w:left="1134" w:header="708" w:footer="708" w:gutter="0"/>
@@ -22,7 +30,6 @@
     <w:lvl w:ilvl="0">
       <w:start w:val="1"/>
       <w:numFmt w:val="bullet"/>
-      <w:pStyle w:val="MDListBulletItem"/>
       <w:lvlText w:val=""/>
       <w:lvlJc w:val="left"/>
       <w:pPr>
@@ -139,6 +146,120 @@
     </w:lvl>
   </w:abstractNum>
   <w:abstractNum w:abstractNumId="1" w15:restartNumberingAfterBreak="0">
+    <w:nsid w:val="34B845AA"/>
+    <w:multiLevelType w:val="multilevel"/>
+    <w:tmpl w:val="96DE5334"/>
+    <w:lvl w:ilvl="0">
+      <w:start w:val="1"/>
+      <w:numFmt w:val="decimal"/>
+      <w:pStyle w:val="MDListNumberItem"/>
+      <w:lvlText w:val="%1."/>
+      <w:lvlJc w:val="left"/>
+      <w:pPr>
+        <w:tabs>
+          <w:tab w:val="num" w:pos="720"/>
+        </w:tabs>
+        <w:ind w:left="720" w:hanging="720"/>
+      </w:pPr>
+    </w:lvl>
+    <w:lvl w:ilvl="1">
+      <w:start w:val="1"/>
+      <w:numFmt w:val="decimal"/>
+      <w:lvlText w:val="%2."/>
+      <w:lvlJc w:val="left"/>
+      <w:pPr>
+        <w:tabs>
+          <w:tab w:val="num" w:pos="1440"/>
+        </w:tabs>
+        <w:ind w:left="1440" w:hanging="720"/>
+      </w:pPr>
+    </w:lvl>
+    <w:lvl w:ilvl="2">
+      <w:start w:val="1"/>
+      <w:numFmt w:val="decimal"/>
+      <w:lvlText w:val="%3."/>
+      <w:lvlJc w:val="left"/>
+      <w:pPr>
+        <w:tabs>
+          <w:tab w:val="num" w:pos="2160"/>
+        </w:tabs>
+        <w:ind w:left="2160" w:hanging="720"/>
+      </w:pPr>
+    </w:lvl>
+    <w:lvl w:ilvl="3">
+      <w:start w:val="1"/>
+      <w:numFmt w:val="decimal"/>
+      <w:lvlText w:val="%4."/>
+      <w:lvlJc w:val="left"/>
+      <w:pPr>
+        <w:tabs>
+          <w:tab w:val="num" w:pos="2880"/>
+        </w:tabs>
+        <w:ind w:left="2880" w:hanging="720"/>
+      </w:pPr>
+    </w:lvl>
+    <w:lvl w:ilvl="4">
+      <w:start w:val="1"/>
+      <w:numFmt w:val="decimal"/>
+      <w:lvlText w:val="%5."/>
+      <w:lvlJc w:val="left"/>
+      <w:pPr>
+        <w:tabs>
+          <w:tab w:val="num" w:pos="3600"/>
+        </w:tabs>
+        <w:ind w:left="3600" w:hanging="720"/>
+      </w:pPr>
+    </w:lvl>
+    <w:lvl w:ilvl="5">
+      <w:start w:val="1"/>
+      <w:numFmt w:val="decimal"/>
+      <w:lvlText w:val="%6."/>
+      <w:lvlJc w:val="left"/>
+      <w:pPr>
+        <w:tabs>
+          <w:tab w:val="num" w:pos="4320"/>
+        </w:tabs>
+        <w:ind w:left="4320" w:hanging="720"/>
+      </w:pPr>
+    </w:lvl>
+    <w:lvl w:ilvl="6">
+      <w:start w:val="1"/>
+      <w:numFmt w:val="decimal"/>
+      <w:lvlText w:val="%7."/>
+      <w:lvlJc w:val="left"/>
+      <w:pPr>
+        <w:tabs>
+          <w:tab w:val="num" w:pos="5040"/>
+        </w:tabs>
+        <w:ind w:left="5040" w:hanging="720"/>
+      </w:pPr>
+    </w:lvl>
+    <w:lvl w:ilvl="7">
+      <w:start w:val="1"/>
+      <w:numFmt w:val="decimal"/>
+      <w:lvlText w:val="%8."/>
+      <w:lvlJc w:val="left"/>
+      <w:pPr>
+        <w:tabs>
+          <w:tab w:val="num" w:pos="5760"/>
+        </w:tabs>
+        <w:ind w:left="5760" w:hanging="720"/>
+      </w:pPr>
+    </w:lvl>
+    <w:lvl w:ilvl="8">
+      <w:start w:val="1"/>
+      <w:numFmt w:val="decimal"/>
+      <w:lvlText w:val="%9."/>
+      <w:lvlJc w:val="left"/>
+      <w:pPr>
+        <w:tabs>
+          <w:tab w:val="num" w:pos="6480"/>
+        </w:tabs>
+        <w:ind w:left="6480" w:hanging="720"/>
+      </w:pPr>
+    </w:lvl>
+  </w:abstractNum>
+  <w:abstractNum w:abstractNumId="2" w15:restartNumberingAfterBreak="0">
     <w:nsid w:val="350652A1"/>
     <w:multiLevelType w:val="multilevel"/>
     <w:tmpl w:val="79D20016"/>
@@ -146,7 +267,6 @@
     <w:lvl w:ilvl="0">
       <w:start w:val="1"/>
       <w:numFmt w:val="decimal"/>
-      <w:pStyle w:val="MDListNumberItem"/>
       <w:lvlText w:val="%1."/>
       <w:lvlJc w:val="left"/>
       <w:pPr>
@@ -253,6 +373,105 @@
       </w:rPr>
     </w:lvl>
   </w:abstractNum>
+  <w:num w:numId="1" w16cid:durableId="844562554">
+    <w:abstractNumId w:val="1"/>
+  </w:num>
+  <w:num w:numId="2" w16cid:durableId="2046638164">
+    <w:abstractNumId w:val="1"/>
+    <w:lvlOverride w:ilvl="0">
+      <w:startOverride w:val="1"/>
+    </w:lvlOverride>
+    <w:lvlOverride w:ilvl="1">
+      <w:startOverride w:val="1"/>
+    </w:lvlOverride>
+    <w:lvlOverride w:ilvl="2">
+      <w:startOverride w:val="1"/>
+    </w:lvlOverride>
+    <w:lvlOverride w:ilvl="3">
+      <w:startOverride w:val="1"/>
+    </w:lvlOverride>
+    <w:lvlOverride w:ilvl="4">
+      <w:startOverride w:val="1"/>
+    </w:lvlOverride>
+    <w:lvlOverride w:ilvl="5">
+      <w:startOverride w:val="1"/>
+    </w:lvlOverride>
+    <w:lvlOverride w:ilvl="6">
+      <w:startOverride w:val="1"/>
+    </w:lvlOverride>
+    <w:lvlOverride w:ilvl="7">
+      <w:startOverride w:val="1"/>
+    </w:lvlOverride>
+    <w:lvlOverride w:ilvl="8">
+      <w:startOverride w:val="1"/>
+    </w:lvlOverride>
+  </w:num>
+  <w:num w:numId="3" w16cid:durableId="671420366">
+    <w:abstractNumId w:val="1"/>
+    <w:lvlOverride w:ilvl="0">
+      <w:startOverride w:val="1"/>
+    </w:lvlOverride>
+    <w:lvlOverride w:ilvl="1">
+      <w:startOverride w:val="1"/>
+    </w:lvlOverride>
+    <w:lvlOverride w:ilvl="2">
+      <w:startOverride w:val="1"/>
+    </w:lvlOverride>
+    <w:lvlOverride w:ilvl="3">
+      <w:startOverride w:val="1"/>
+    </w:lvlOverride>
+    <w:lvlOverride w:ilvl="4">
+      <w:startOverride w:val="1"/>
+    </w:lvlOverride>
+    <w:lvlOverride w:ilvl="5">
+      <w:startOverride w:val="1"/>
+    </w:lvlOverride>
+    <w:lvlOverride w:ilvl="6">
+      <w:startOverride w:val="1"/>
+    </w:lvlOverride>
+    <w:lvlOverride w:ilvl="7">
+      <w:startOverride w:val="1"/>
+    </w:lvlOverride>
+    <w:lvlOverride w:ilvl="8">
+      <w:startOverride w:val="1"/>
+    </w:lvlOverride>
+  </w:num>
+  <w:num w:numId="4" w16cid:durableId="150172192">
+    <w:abstractNumId w:val="1"/>
+    <w:lvlOverride w:ilvl="0">
+      <w:startOverride w:val="1"/>
+    </w:lvlOverride>
+    <w:lvlOverride w:ilvl="1">
+      <w:startOverride w:val="1"/>
+    </w:lvlOverride>
+    <w:lvlOverride w:ilvl="2">
+      <w:startOverride w:val="1"/>
+    </w:lvlOverride>
+    <w:lvlOverride w:ilvl="3">
+      <w:startOverride w:val="1"/>
+    </w:lvlOverride>
+    <w:lvlOverride w:ilvl="4">
+      <w:startOverride w:val="1"/>
+    </w:lvlOverride>
+    <w:lvlOverride w:ilvl="5">
+      <w:startOverride w:val="1"/>
+    </w:lvlOverride>
+    <w:lvlOverride w:ilvl="6">
+      <w:startOverride w:val="1"/>
+    </w:lvlOverride>
+    <w:lvlOverride w:ilvl="7">
+      <w:startOverride w:val="1"/>
+    </w:lvlOverride>
+    <w:lvlOverride w:ilvl="8">
+      <w:startOverride w:val="1"/>
+    </w:lvlOverride>
+  </w:num>
+  <w:num w:numId="5" w16cid:durableId="233514666">
+    <w:abstractNumId w:val="0"/>
+  </w:num>
+  <w:num w:numId="6" w16cid:durableId="2129348769">
+    <w:abstractNumId w:val="2"/>
+  </w:num>
 </w:numbering>
 </file>
 
@@ -687,7 +906,7 @@
     <w:name w:val="MD Emphasis"/>
     <w:basedOn w:val="MDNormal"/>
     <w:next w:val="MDNormal"/>
-    <w:link w:val="MDEmphasis0"/>
+    <w:link w:val="MDEmphasisChar"/>
     <w:qFormat/>
     <w:rsid w:val="00DB51A0"/>
     <w:rPr>
@@ -696,28 +915,44 @@
   </w:style>
   <w:style w:type="paragraph" w:customStyle="1" w:styleId="MDNormal">
     <w:name w:val="MD Normal"/>
-    <w:link w:val="MDNormal0"/>
+    <w:link w:val="MDNormalChar"/>
     <w:qFormat/>
     <w:rsid w:val="00C76B6A"/>
     <w:rPr>
       <w:sz w:val="24"/>
       <w:lang w:val="en-US"/>
+    </w:rPr>
+  </w:style>
+  <w:style w:type="paragraph" w:customStyle="1" w:styleId="Definitionitem">
+    <w:name w:val="Definition item"/>
+    <w:basedOn w:val="MDNormal"/>
+    <w:qFormat/>
+    <w:pPr>
+      <w:ind w:left="720" w:right="720"/>
+    </w:pPr>
+  </w:style>
+  <w:style w:type="paragraph" w:customStyle="1" w:styleId="Definitionterm">
+    <w:name w:val="Definition term"/>
+    <w:basedOn w:val="MDNormal"/>
+    <w:qFormat/>
+    <w:rPr>
+      <w:b/>
     </w:rPr>
   </w:style>
   <w:style w:type="paragraph" w:customStyle="1" w:styleId="MDHeading">
     <w:name w:val="MD Heading"/>
     <w:basedOn w:val="MDNormal"/>
     <w:next w:val="MDNormal"/>
-    <w:link w:val="MDHeading0"/>
+    <w:link w:val="MDHeadingChar"/>
     <w:qFormat/>
     <w:rsid w:val="00DB51A0"/>
     <w:rPr>
       <w:b/>
     </w:rPr>
   </w:style>
-  <w:style w:type="character" w:customStyle="1" w:styleId="MDHeading0">
-    <w:name w:val="MD Heading Знак"/>
-    <w:basedOn w:val="MDNormal0"/>
+  <w:style w:type="character" w:customStyle="1" w:styleId="MDHeadingChar">
+    <w:name w:val="MD Heading Char"/>
+    <w:basedOn w:val="MDNormalChar"/>
     <w:link w:val="MDHeading"/>
     <w:rsid w:val="00DB51A0"/>
     <w:rPr>
@@ -730,15 +965,15 @@
     <w:name w:val="MD Heading 1"/>
     <w:basedOn w:val="MDHeading"/>
     <w:next w:val="MDNormal"/>
-    <w:link w:val="MDHeading10"/>
+    <w:link w:val="MDHeading1Char"/>
     <w:qFormat/>
     <w:rsid w:val="00DB51A0"/>
     <w:rPr>
       <w:sz w:val="48"/>
     </w:rPr>
   </w:style>
-  <w:style w:type="character" w:customStyle="1" w:styleId="MDNormal0">
-    <w:name w:val="MD Normal Знак"/>
+  <w:style w:type="character" w:customStyle="1" w:styleId="MDNormalChar">
+    <w:name w:val="MD Normal Char"/>
     <w:basedOn w:val="Carpredefinitoparagrafo"/>
     <w:link w:val="MDNormal"/>
     <w:rsid w:val="00C76B6A"/>
@@ -747,9 +982,9 @@
       <w:lang w:val="en-US"/>
     </w:rPr>
   </w:style>
-  <w:style w:type="character" w:customStyle="1" w:styleId="MDHeading10">
-    <w:name w:val="MD Heading 1 Знак"/>
-    <w:basedOn w:val="MDHeading0"/>
+  <w:style w:type="character" w:customStyle="1" w:styleId="MDHeading1Char">
+    <w:name w:val="MD Heading 1 Char"/>
+    <w:basedOn w:val="MDHeadingChar"/>
     <w:link w:val="MDHeading1"/>
     <w:rsid w:val="00DB51A0"/>
     <w:rPr>
@@ -762,16 +997,16 @@
     <w:name w:val="MD Heading 2"/>
     <w:basedOn w:val="MDHeading"/>
     <w:next w:val="Normale"/>
-    <w:link w:val="MDHeading20"/>
+    <w:link w:val="MDHeading2Char"/>
     <w:qFormat/>
     <w:rsid w:val="00B149AE"/>
     <w:rPr>
       <w:sz w:val="42"/>
     </w:rPr>
   </w:style>
-  <w:style w:type="character" w:customStyle="1" w:styleId="MDHeading20">
-    <w:name w:val="MD Heading 2 Знак"/>
-    <w:basedOn w:val="MDHeading0"/>
+  <w:style w:type="character" w:customStyle="1" w:styleId="MDHeading2Char">
+    <w:name w:val="MD Heading 2 Char"/>
+    <w:basedOn w:val="MDHeadingChar"/>
     <w:link w:val="MDHeading2"/>
     <w:rsid w:val="00B149AE"/>
     <w:rPr>
@@ -784,16 +1019,16 @@
     <w:name w:val="MD Heading 3"/>
     <w:basedOn w:val="MDHeading"/>
     <w:next w:val="MDNormal"/>
-    <w:link w:val="MDHeading30"/>
+    <w:link w:val="MDHeading3Char"/>
     <w:qFormat/>
     <w:rsid w:val="00133CA4"/>
     <w:rPr>
       <w:sz w:val="36"/>
     </w:rPr>
   </w:style>
-  <w:style w:type="character" w:customStyle="1" w:styleId="MDHeading30">
-    <w:name w:val="MD Heading 3 Знак"/>
-    <w:basedOn w:val="MDHeading0"/>
+  <w:style w:type="character" w:customStyle="1" w:styleId="MDHeading3Char">
+    <w:name w:val="MD Heading 3 Char"/>
+    <w:basedOn w:val="MDHeadingChar"/>
     <w:link w:val="MDHeading3"/>
     <w:rsid w:val="00133CA4"/>
     <w:rPr>
@@ -806,16 +1041,16 @@
     <w:name w:val="MD Heading 4"/>
     <w:basedOn w:val="MDHeading"/>
     <w:next w:val="MDNormal"/>
-    <w:link w:val="MDHeading40"/>
+    <w:link w:val="MDHeading4Char"/>
     <w:qFormat/>
     <w:rsid w:val="00133CA4"/>
     <w:rPr>
       <w:sz w:val="30"/>
     </w:rPr>
   </w:style>
-  <w:style w:type="character" w:customStyle="1" w:styleId="MDHeading40">
-    <w:name w:val="MD Heading 4 Знак"/>
-    <w:basedOn w:val="MDHeading0"/>
+  <w:style w:type="character" w:customStyle="1" w:styleId="MDHeading4Char">
+    <w:name w:val="MD Heading 4 Char"/>
+    <w:basedOn w:val="MDHeadingChar"/>
     <w:link w:val="MDHeading4"/>
     <w:rsid w:val="00133CA4"/>
     <w:rPr>
@@ -828,13 +1063,13 @@
     <w:name w:val="MD Heading 5"/>
     <w:basedOn w:val="MDHeading"/>
     <w:next w:val="MDNormal"/>
-    <w:link w:val="MDHeading50"/>
+    <w:link w:val="MDHeading5Char"/>
     <w:qFormat/>
     <w:rsid w:val="00133CA4"/>
   </w:style>
-  <w:style w:type="character" w:customStyle="1" w:styleId="MDHeading50">
-    <w:name w:val="MD Heading 5 Знак"/>
-    <w:basedOn w:val="MDHeading0"/>
+  <w:style w:type="character" w:customStyle="1" w:styleId="MDHeading5Char">
+    <w:name w:val="MD Heading 5 Char"/>
+    <w:basedOn w:val="MDHeadingChar"/>
     <w:link w:val="MDHeading5"/>
     <w:rsid w:val="00133CA4"/>
     <w:rPr>
@@ -847,7 +1082,7 @@
     <w:name w:val="MD Heading 6"/>
     <w:basedOn w:val="MDHeading"/>
     <w:next w:val="MDNormal"/>
-    <w:link w:val="MDHeading60"/>
+    <w:link w:val="MDHeading6Char"/>
     <w:qFormat/>
     <w:rsid w:val="00133CA4"/>
     <w:rPr>
@@ -855,9 +1090,9 @@
       <w:color w:val="404040" w:themeColor="text1" w:themeTint="BF"/>
     </w:rPr>
   </w:style>
-  <w:style w:type="character" w:customStyle="1" w:styleId="MDHeading60">
-    <w:name w:val="MD Heading 6 Знак"/>
-    <w:basedOn w:val="MDHeading0"/>
+  <w:style w:type="character" w:customStyle="1" w:styleId="MDHeading6Char">
+    <w:name w:val="MD Heading 6 Char"/>
+    <w:basedOn w:val="MDHeadingChar"/>
     <w:link w:val="MDHeading6"/>
     <w:rsid w:val="00133CA4"/>
     <w:rPr>
@@ -872,7 +1107,7 @@
     <w:name w:val="MD Horizontal Line"/>
     <w:basedOn w:val="MDNormal"/>
     <w:next w:val="MDNormal"/>
-    <w:link w:val="MDHorizontalLine0"/>
+    <w:link w:val="MDHorizontalLineChar"/>
     <w:qFormat/>
     <w:rsid w:val="00133CA4"/>
     <w:pPr>
@@ -885,9 +1120,9 @@
       <w:sz w:val="12"/>
     </w:rPr>
   </w:style>
-  <w:style w:type="character" w:customStyle="1" w:styleId="MDEmphasis0">
-    <w:name w:val="MD Emphasis Знак"/>
-    <w:basedOn w:val="MDNormal0"/>
+  <w:style w:type="character" w:customStyle="1" w:styleId="MDEmphasisChar">
+    <w:name w:val="MD Emphasis Char"/>
+    <w:basedOn w:val="MDNormalChar"/>
     <w:link w:val="MDEmphasis"/>
     <w:rsid w:val="00DB51A0"/>
     <w:rPr>
@@ -900,7 +1135,7 @@
     <w:name w:val="MD Preformatted Text"/>
     <w:basedOn w:val="MDNormal"/>
     <w:next w:val="MDNormal"/>
-    <w:link w:val="MDPreformattedText0"/>
+    <w:link w:val="MDPreformattedTextChar"/>
     <w:qFormat/>
     <w:rsid w:val="00855226"/>
     <w:pPr>
@@ -916,9 +1151,9 @@
       <w:rFonts w:ascii="Courier New" w:hAnsi="Courier New"/>
     </w:rPr>
   </w:style>
-  <w:style w:type="character" w:customStyle="1" w:styleId="MDHorizontalLine0">
-    <w:name w:val="MD Horizontal Line Знак"/>
-    <w:basedOn w:val="MDNormal0"/>
+  <w:style w:type="character" w:customStyle="1" w:styleId="MDHorizontalLineChar">
+    <w:name w:val="MD Horizontal Line Char"/>
+    <w:basedOn w:val="MDNormalChar"/>
     <w:link w:val="MDHorizontalLine"/>
     <w:rsid w:val="00133CA4"/>
     <w:rPr>
@@ -929,16 +1164,16 @@
   <w:style w:type="paragraph" w:customStyle="1" w:styleId="MDParagraphTextBody">
     <w:name w:val="MD Paragraph Text Body"/>
     <w:basedOn w:val="MDNormal"/>
-    <w:link w:val="MDParagraphTextBody0"/>
+    <w:link w:val="MDParagraphTextBodyChar"/>
     <w:qFormat/>
     <w:rsid w:val="007D6869"/>
     <w:pPr>
       <w:spacing w:before="160"/>
     </w:pPr>
   </w:style>
-  <w:style w:type="character" w:customStyle="1" w:styleId="MDPreformattedText0">
-    <w:name w:val="MD Preformatted Text Знак"/>
-    <w:basedOn w:val="MDNormal0"/>
+  <w:style w:type="character" w:customStyle="1" w:styleId="MDPreformattedTextChar">
+    <w:name w:val="MD Preformatted Text Char"/>
+    <w:basedOn w:val="MDNormalChar"/>
     <w:link w:val="MDPreformattedText"/>
     <w:rsid w:val="00855226"/>
     <w:rPr>
@@ -959,9 +1194,9 @@
       <w:u w:val="single"/>
     </w:rPr>
   </w:style>
-  <w:style w:type="character" w:customStyle="1" w:styleId="MDParagraphTextBody0">
-    <w:name w:val="MD Paragraph Text Body Знак"/>
-    <w:basedOn w:val="MDNormal0"/>
+  <w:style w:type="character" w:customStyle="1" w:styleId="MDParagraphTextBodyChar">
+    <w:name w:val="MD Paragraph Text Body Char"/>
+    <w:basedOn w:val="MDNormalChar"/>
     <w:link w:val="MDParagraphTextBody"/>
     <w:rsid w:val="007D6869"/>
     <w:rPr>
@@ -986,14 +1221,14 @@
     <w:rsid w:val="00C86626"/>
     <w:pPr>
       <w:numPr>
-        <w:numId w:val="1"/>
+        <w:numId w:val="6"/>
       </w:numPr>
     </w:pPr>
   </w:style>
   <w:style w:type="paragraph" w:customStyle="1" w:styleId="MDListNumberItem">
     <w:name w:val="MD List Number Item"/>
     <w:basedOn w:val="MDParagraphTextBody"/>
-    <w:link w:val="MDListNumberItem0"/>
+    <w:link w:val="MDListNumberItemChar"/>
     <w:qFormat/>
     <w:rsid w:val="004A5885"/>
     <w:pPr>
@@ -1008,20 +1243,21 @@
   <w:style w:type="paragraph" w:customStyle="1" w:styleId="MDListBulletItem">
     <w:name w:val="MD List Bullet Item"/>
     <w:basedOn w:val="MDParagraphTextBody"/>
-    <w:link w:val="MDListBulletItem0"/>
+    <w:link w:val="MDListBulletItemChar"/>
     <w:qFormat/>
     <w:rsid w:val="004A5885"/>
     <w:pPr>
-      <w:numPr>
-        <w:numId w:val="8"/>
-      </w:numPr>
+      <w:tabs>
+        <w:tab w:val="num" w:pos="720"/>
+      </w:tabs>
       <w:spacing w:before="0"/>
+      <w:ind w:left="720" w:hanging="720"/>
       <w:contextualSpacing/>
     </w:pPr>
   </w:style>
-  <w:style w:type="character" w:customStyle="1" w:styleId="MDListNumberItem0">
-    <w:name w:val="MD List Number Item Знак"/>
-    <w:basedOn w:val="MDParagraphTextBody0"/>
+  <w:style w:type="character" w:customStyle="1" w:styleId="MDListNumberItemChar">
+    <w:name w:val="MD List Number Item Char"/>
+    <w:basedOn w:val="MDParagraphTextBodyChar"/>
     <w:link w:val="MDListNumberItem"/>
     <w:rsid w:val="004A5885"/>
     <w:rPr>
@@ -1039,9 +1275,9 @@
       </w:numPr>
     </w:pPr>
   </w:style>
-  <w:style w:type="character" w:customStyle="1" w:styleId="MDListBulletItem0">
-    <w:name w:val="MD List Bullet Item Знак"/>
-    <w:basedOn w:val="MDParagraphTextBody0"/>
+  <w:style w:type="character" w:customStyle="1" w:styleId="MDListBulletItemChar">
+    <w:name w:val="MD List Bullet Item Char"/>
+    <w:basedOn w:val="MDParagraphTextBodyChar"/>
     <w:link w:val="MDListBulletItem"/>
     <w:rsid w:val="004A5885"/>
     <w:rPr>
@@ -1052,7 +1288,7 @@
   <w:style w:type="paragraph" w:customStyle="1" w:styleId="MDQuotations">
     <w:name w:val="MD Quotations"/>
     <w:basedOn w:val="MDParagraphTextBody"/>
-    <w:link w:val="MDQuotations0"/>
+    <w:link w:val="MDQuotationsChar"/>
     <w:qFormat/>
     <w:rsid w:val="004A5885"/>
     <w:pPr>
@@ -1066,9 +1302,9 @@
       <w:color w:val="767171" w:themeColor="background2" w:themeShade="80"/>
     </w:rPr>
   </w:style>
-  <w:style w:type="character" w:customStyle="1" w:styleId="MDQuotations0">
-    <w:name w:val="MD Quotations Знак"/>
-    <w:basedOn w:val="MDParagraphTextBody0"/>
+  <w:style w:type="character" w:customStyle="1" w:styleId="MDQuotationsChar">
+    <w:name w:val="MD Quotations Char"/>
+    <w:basedOn w:val="MDParagraphTextBodyChar"/>
     <w:link w:val="MDQuotations"/>
     <w:rsid w:val="004A5885"/>
     <w:rPr>

</xml_diff>

<commit_message>
Implement footnotes in MD to DOCX renderer
</commit_message>
<xml_diff>
--- a/src/DocSharp.Markdown/Docx/Resources/markdown-template.docx
+++ b/src/DocSharp.Markdown/Docx/Resources/markdown-template.docx
@@ -2,14 +2,6 @@
 <file path=word/document.xml><?xml version="1.0" encoding="utf-8"?>
 <w:document xmlns:wpc="http://schemas.microsoft.com/office/word/2010/wordprocessingCanvas" xmlns:cx="http://schemas.microsoft.com/office/drawing/2014/chartex" xmlns:cx1="http://schemas.microsoft.com/office/drawing/2015/9/8/chartex" xmlns:cx2="http://schemas.microsoft.com/office/drawing/2015/10/21/chartex" xmlns:cx3="http://schemas.microsoft.com/office/drawing/2016/5/9/chartex" xmlns:cx4="http://schemas.microsoft.com/office/drawing/2016/5/10/chartex" xmlns:cx5="http://schemas.microsoft.com/office/drawing/2016/5/11/chartex" xmlns:cx6="http://schemas.microsoft.com/office/drawing/2016/5/12/chartex" xmlns:cx7="http://schemas.microsoft.com/office/drawing/2016/5/13/chartex" xmlns:cx8="http://schemas.microsoft.com/office/drawing/2016/5/14/chartex" xmlns:mc="http://schemas.openxmlformats.org/markup-compatibility/2006" xmlns:aink="http://schemas.microsoft.com/office/drawing/2016/ink" xmlns:am3d="http://schemas.microsoft.com/office/drawing/2017/model3d" xmlns:o="urn:schemas-microsoft-com:office:office" xmlns:oel="http://schemas.microsoft.com/office/2019/extlst" xmlns:r="http://schemas.openxmlformats.org/officeDocument/2006/relationships" xmlns:m="http://schemas.openxmlformats.org/officeDocument/2006/math" xmlns:v="urn:schemas-microsoft-com:vml" xmlns:wp14="http://schemas.microsoft.com/office/word/2010/wordprocessingDrawing" xmlns:wp="http://schemas.openxmlformats.org/drawingml/2006/wordprocessingDrawing" xmlns:w10="urn:schemas-microsoft-com:office:word" xmlns:w="http://schemas.openxmlformats.org/wordprocessingml/2006/main" xmlns:w14="http://schemas.microsoft.com/office/word/2010/wordml" xmlns:w15="http://schemas.microsoft.com/office/word/2012/wordml" xmlns:w16cex="http://schemas.microsoft.com/office/word/2018/wordml/cex" xmlns:w16cid="http://schemas.microsoft.com/office/word/2016/wordml/cid" xmlns:w16="http://schemas.microsoft.com/office/word/2018/wordml" xmlns:w16du="http://schemas.microsoft.com/office/word/2023/wordml/word16du" xmlns:w16sdtdh="http://schemas.microsoft.com/office/word/2020/wordml/sdtdatahash" xmlns:w16sdtfl="http://schemas.microsoft.com/office/word/2024/wordml/sdtformatlock" xmlns:w16se="http://schemas.microsoft.com/office/word/2015/wordml/symex" xmlns:wpg="http://schemas.microsoft.com/office/word/2010/wordprocessingGroup" xmlns:wpi="http://schemas.microsoft.com/office/word/2010/wordprocessingInk" xmlns:wne="http://schemas.microsoft.com/office/word/2006/wordml" xmlns:wps="http://schemas.microsoft.com/office/word/2010/wordprocessingShape" mc:Ignorable="w14 w15 w16se w16cid w16 w16cex w16sdtdh w16sdtfl w16du wp14">
   <w:body>
-    <w:p>
-      <w:pPr>
-        <w:pStyle w:val="MDNormal"/>
-        <w:rPr>
-          <w:lang w:val="it-IT"/>
-        </w:rPr>
-      </w:pPr>
-    </w:p>
     <w:sectPr>
       <w:pgSz w:w="11906" w:h="16838"/>
       <w:pgMar w:top="1134" w:right="1134" w:bottom="1134" w:left="1134" w:header="708" w:footer="708" w:gutter="0"/>

</xml_diff>

<commit_message>
Add "MD Table" style in Markdown to DOCX renderer
</commit_message>
<xml_diff>
--- a/src/DocSharp.Markdown/Docx/Resources/markdown-template.docx
+++ b/src/DocSharp.Markdown/Docx/Resources/markdown-template.docx
@@ -475,7 +475,7 @@
         <w:rFonts w:asciiTheme="minorHAnsi" w:eastAsiaTheme="minorHAnsi" w:hAnsiTheme="minorHAnsi" w:cstheme="minorBidi"/>
         <w:sz w:val="22"/>
         <w:szCs w:val="22"/>
-        <w:lang w:val="ru-RU" w:eastAsia="en-US" w:bidi="ar-SA"/>
+        <w:lang w:val="en-US" w:eastAsia="en-US" w:bidi="ar-SA"/>
       </w:rPr>
     </w:rPrDefault>
     <w:pPrDefault>
@@ -1305,6 +1305,66 @@
       <w:lang w:val="en-US"/>
     </w:rPr>
   </w:style>
+  <w:style w:type="table" w:customStyle="1" w:styleId="MDTable">
+    <w:name w:val="MD Table"/>
+    <w:basedOn w:val="Tabellanormale"/>
+    <w:uiPriority w:val="99"/>
+    <w:rsid w:val="00D927AD"/>
+    <w:pPr>
+      <w:spacing w:after="0" w:line="240" w:lineRule="auto"/>
+    </w:pPr>
+    <w:rPr>
+      <w:sz w:val="24"/>
+    </w:rPr>
+    <w:tblPr>
+      <w:tblBorders>
+        <w:top w:val="single" w:sz="4" w:space="0" w:color="auto"/>
+        <w:left w:val="single" w:sz="4" w:space="0" w:color="auto"/>
+        <w:bottom w:val="single" w:sz="4" w:space="0" w:color="auto"/>
+        <w:right w:val="single" w:sz="4" w:space="0" w:color="auto"/>
+        <w:insideH w:val="single" w:sz="4" w:space="0" w:color="auto"/>
+        <w:insideV w:val="single" w:sz="4" w:space="0" w:color="auto"/>
+      </w:tblBorders>
+    </w:tblPr>
+    <w:tblStylePr w:type="firstRow">
+      <w:rPr>
+        <w:b/>
+      </w:rPr>
+      <w:tblPr/>
+      <w:tcPr>
+        <w:tcBorders>
+          <w:top w:val="single" w:sz="4" w:space="0" w:color="auto"/>
+          <w:left w:val="single" w:sz="4" w:space="0" w:color="auto"/>
+          <w:bottom w:val="single" w:sz="4" w:space="0" w:color="auto"/>
+          <w:right w:val="single" w:sz="4" w:space="0" w:color="auto"/>
+          <w:insideH w:val="single" w:sz="4" w:space="0" w:color="auto"/>
+          <w:insideV w:val="single" w:sz="4" w:space="0" w:color="auto"/>
+          <w:tl2br w:val="nil"/>
+          <w:tr2bl w:val="nil"/>
+        </w:tcBorders>
+        <w:shd w:val="clear" w:color="auto" w:fill="D9D9D9"/>
+      </w:tcPr>
+    </w:tblStylePr>
+  </w:style>
+  <w:style w:type="table" w:styleId="Grigliatabella">
+    <w:name w:val="Table Grid"/>
+    <w:basedOn w:val="Tabellanormale"/>
+    <w:uiPriority w:val="39"/>
+    <w:rsid w:val="00D927AD"/>
+    <w:pPr>
+      <w:spacing w:after="0" w:line="240" w:lineRule="auto"/>
+    </w:pPr>
+    <w:tblPr>
+      <w:tblBorders>
+        <w:top w:val="single" w:sz="4" w:space="0" w:color="auto"/>
+        <w:left w:val="single" w:sz="4" w:space="0" w:color="auto"/>
+        <w:bottom w:val="single" w:sz="4" w:space="0" w:color="auto"/>
+        <w:right w:val="single" w:sz="4" w:space="0" w:color="auto"/>
+        <w:insideH w:val="single" w:sz="4" w:space="0" w:color="auto"/>
+        <w:insideV w:val="single" w:sz="4" w:space="0" w:color="auto"/>
+      </w:tblBorders>
+    </w:tblPr>
+  </w:style>
 </w:styles>
 </file>
 

</xml_diff>